<commit_message>
Fejlesztői dokumentáció elkezdése Dudással
</commit_message>
<xml_diff>
--- a/Fejlesztői dokiumentáció.docx
+++ b/Fejlesztői dokiumentáció.docx
@@ -3,8 +3,484 @@
 <w:document xmlns:wpc="http://schemas.microsoft.com/office/word/2010/wordprocessingCanvas" xmlns:cx="http://schemas.microsoft.com/office/drawing/2014/chartex" xmlns:cx1="http://schemas.microsoft.com/office/drawing/2015/9/8/chartex" xmlns:mc="http://schemas.openxmlformats.org/markup-compatibility/2006" xmlns:o="urn:schemas-microsoft-com:office:office" xmlns:r="http://schemas.openxmlformats.org/officeDocument/2006/relationships" xmlns:m="http://schemas.openxmlformats.org/officeDocument/2006/math" xmlns:v="urn:schemas-microsoft-com:vml" xmlns:wp14="http://schemas.microsoft.com/office/word/2010/wordprocessingDrawing" xmlns:wp="http://schemas.openxmlformats.org/drawingml/2006/wordprocessingDrawing" xmlns:w10="urn:schemas-microsoft-com:office:word" xmlns:w="http://schemas.openxmlformats.org/wordprocessingml/2006/main" xmlns:w14="http://schemas.microsoft.com/office/word/2010/wordml" xmlns:w15="http://schemas.microsoft.com/office/word/2012/wordml" xmlns:w16se="http://schemas.microsoft.com/office/word/2015/wordml/symex" xmlns:wpg="http://schemas.microsoft.com/office/word/2010/wordprocessingGroup" xmlns:wpi="http://schemas.microsoft.com/office/word/2010/wordprocessingInk" xmlns:wne="http://schemas.microsoft.com/office/word/2006/wordml" xmlns:wps="http://schemas.microsoft.com/office/word/2010/wordprocessingShape" mc:Ignorable="w14 w15 w16se wp14">
   <w:body>
     <w:p>
+      <w:pPr>
+        <w:jc w:val="center"/>
+        <w:rPr>
+          <w:rFonts w:ascii="Times New Roman" w:hAnsi="Times New Roman" w:cs="Times New Roman"/>
+          <w:sz w:val="36"/>
+          <w:szCs w:val="24"/>
+        </w:rPr>
+      </w:pPr>
+      <w:r>
+        <w:rPr>
+          <w:rFonts w:ascii="Times New Roman" w:hAnsi="Times New Roman" w:cs="Times New Roman"/>
+          <w:sz w:val="36"/>
+          <w:szCs w:val="24"/>
+        </w:rPr>
+        <w:t>Fejlesztői dokumentáció</w:t>
+      </w:r>
+    </w:p>
+    <w:p>
+      <w:pPr>
+        <w:rPr>
+          <w:rFonts w:ascii="Times New Roman" w:hAnsi="Times New Roman" w:cs="Times New Roman"/>
+          <w:sz w:val="24"/>
+          <w:szCs w:val="24"/>
+        </w:rPr>
+      </w:pPr>
+    </w:p>
+    <w:p>
+      <w:pPr>
+        <w:rPr>
+          <w:rFonts w:ascii="Times New Roman" w:hAnsi="Times New Roman" w:cs="Times New Roman"/>
+          <w:sz w:val="24"/>
+          <w:szCs w:val="24"/>
+        </w:rPr>
+      </w:pPr>
+      <w:r>
+        <w:rPr>
+          <w:rFonts w:ascii="Times New Roman" w:hAnsi="Times New Roman" w:cs="Times New Roman"/>
+          <w:sz w:val="24"/>
+          <w:szCs w:val="24"/>
+        </w:rPr>
+        <w:t>Egy kategóriákra osztott fórumot</w:t>
+      </w:r>
+      <w:r>
+        <w:rPr>
+          <w:rFonts w:ascii="Times New Roman" w:hAnsi="Times New Roman" w:cs="Times New Roman"/>
+          <w:sz w:val="24"/>
+          <w:szCs w:val="24"/>
+        </w:rPr>
+        <w:t xml:space="preserve"> hoztunk létre</w:t>
+      </w:r>
+      <w:r>
+        <w:rPr>
+          <w:rFonts w:ascii="Times New Roman" w:hAnsi="Times New Roman" w:cs="Times New Roman"/>
+          <w:sz w:val="24"/>
+          <w:szCs w:val="24"/>
+        </w:rPr>
+        <w:t>, amin regisztrálás, majd bejelentkezés után bejegyzéseket tehetnek közzé az emberek. A bejegyzések</w:t>
+      </w:r>
+      <w:r>
+        <w:rPr>
+          <w:rFonts w:ascii="Times New Roman" w:hAnsi="Times New Roman" w:cs="Times New Roman"/>
+          <w:sz w:val="24"/>
+          <w:szCs w:val="24"/>
+        </w:rPr>
+        <w:t xml:space="preserve"> csak szöveget tartalmazhatnak</w:t>
+      </w:r>
+      <w:r>
+        <w:rPr>
+          <w:rFonts w:ascii="Times New Roman" w:hAnsi="Times New Roman" w:cs="Times New Roman"/>
+          <w:sz w:val="24"/>
+          <w:szCs w:val="24"/>
+        </w:rPr>
+        <w:t>. A bejegyzéseket az előre elkészített kategóriákban lehet kitenni.</w:t>
+      </w:r>
+    </w:p>
+    <w:p>
+      <w:pPr>
+        <w:rPr>
+          <w:rFonts w:ascii="Times New Roman" w:hAnsi="Times New Roman" w:cs="Times New Roman"/>
+          <w:sz w:val="24"/>
+          <w:szCs w:val="24"/>
+        </w:rPr>
+      </w:pPr>
+      <w:r>
+        <w:rPr>
+          <w:rFonts w:ascii="Times New Roman" w:hAnsi="Times New Roman" w:cs="Times New Roman"/>
+          <w:sz w:val="24"/>
+          <w:szCs w:val="24"/>
+        </w:rPr>
+        <w:t>A fejlesztéshez az alábbi szoftvereket használtuk:</w:t>
+      </w:r>
+    </w:p>
+    <w:p>
+      <w:pPr>
+        <w:pStyle w:val="Listaszerbekezds"/>
+        <w:numPr>
+          <w:ilvl w:val="0"/>
+          <w:numId w:val="2"/>
+        </w:numPr>
+        <w:rPr>
+          <w:rFonts w:ascii="Times New Roman" w:hAnsi="Times New Roman" w:cs="Times New Roman"/>
+          <w:sz w:val="24"/>
+          <w:szCs w:val="24"/>
+        </w:rPr>
+      </w:pPr>
+      <w:r>
+        <w:rPr>
+          <w:rFonts w:ascii="Times New Roman" w:hAnsi="Times New Roman" w:cs="Times New Roman"/>
+          <w:sz w:val="24"/>
+          <w:szCs w:val="24"/>
+        </w:rPr>
+        <w:t xml:space="preserve">Visual </w:t>
+      </w:r>
+      <w:proofErr w:type="spellStart"/>
+      <w:r>
+        <w:rPr>
+          <w:rFonts w:ascii="Times New Roman" w:hAnsi="Times New Roman" w:cs="Times New Roman"/>
+          <w:sz w:val="24"/>
+          <w:szCs w:val="24"/>
+        </w:rPr>
+        <w:t>Studio</w:t>
+      </w:r>
+      <w:proofErr w:type="spellEnd"/>
+      <w:r>
+        <w:rPr>
+          <w:rFonts w:ascii="Times New Roman" w:hAnsi="Times New Roman" w:cs="Times New Roman"/>
+          <w:sz w:val="24"/>
+          <w:szCs w:val="24"/>
+        </w:rPr>
+        <w:t xml:space="preserve"> </w:t>
+      </w:r>
+      <w:proofErr w:type="spellStart"/>
+      <w:r>
+        <w:rPr>
+          <w:rFonts w:ascii="Times New Roman" w:hAnsi="Times New Roman" w:cs="Times New Roman"/>
+          <w:sz w:val="24"/>
+          <w:szCs w:val="24"/>
+        </w:rPr>
+        <w:t>Code</w:t>
+      </w:r>
+      <w:proofErr w:type="spellEnd"/>
+    </w:p>
+    <w:p>
+      <w:pPr>
+        <w:pStyle w:val="Listaszerbekezds"/>
+        <w:numPr>
+          <w:ilvl w:val="0"/>
+          <w:numId w:val="2"/>
+        </w:numPr>
+        <w:rPr>
+          <w:rFonts w:ascii="Times New Roman" w:hAnsi="Times New Roman" w:cs="Times New Roman"/>
+          <w:sz w:val="24"/>
+          <w:szCs w:val="24"/>
+        </w:rPr>
+      </w:pPr>
+      <w:r>
+        <w:rPr>
+          <w:rFonts w:ascii="Times New Roman" w:hAnsi="Times New Roman" w:cs="Times New Roman"/>
+          <w:sz w:val="24"/>
+          <w:szCs w:val="24"/>
+        </w:rPr>
+        <w:t>Node.js</w:t>
+      </w:r>
+    </w:p>
+    <w:p>
+      <w:pPr>
+        <w:pStyle w:val="Listaszerbekezds"/>
+        <w:numPr>
+          <w:ilvl w:val="0"/>
+          <w:numId w:val="2"/>
+        </w:numPr>
+        <w:rPr>
+          <w:rFonts w:ascii="Times New Roman" w:hAnsi="Times New Roman" w:cs="Times New Roman"/>
+          <w:sz w:val="24"/>
+          <w:szCs w:val="24"/>
+        </w:rPr>
+      </w:pPr>
+      <w:r>
+        <w:rPr>
+          <w:rFonts w:ascii="Times New Roman" w:hAnsi="Times New Roman" w:cs="Times New Roman"/>
+          <w:sz w:val="24"/>
+          <w:szCs w:val="24"/>
+        </w:rPr>
+        <w:t>XAMPP</w:t>
+      </w:r>
+    </w:p>
+    <w:p>
+      <w:pPr>
+        <w:rPr>
+          <w:rFonts w:ascii="Times New Roman" w:hAnsi="Times New Roman" w:cs="Times New Roman"/>
+          <w:sz w:val="24"/>
+          <w:szCs w:val="24"/>
+        </w:rPr>
+      </w:pPr>
+      <w:r>
+        <w:rPr>
+          <w:rFonts w:ascii="Times New Roman" w:hAnsi="Times New Roman" w:cs="Times New Roman"/>
+          <w:sz w:val="24"/>
+          <w:szCs w:val="24"/>
+        </w:rPr>
+        <w:t>Használt keretrendszerek és programnyelvek:</w:t>
+      </w:r>
+    </w:p>
+    <w:p>
+      <w:pPr>
+        <w:pStyle w:val="Listaszerbekezds"/>
+        <w:numPr>
+          <w:ilvl w:val="0"/>
+          <w:numId w:val="3"/>
+        </w:numPr>
+        <w:rPr>
+          <w:rFonts w:ascii="Times New Roman" w:hAnsi="Times New Roman" w:cs="Times New Roman"/>
+          <w:sz w:val="24"/>
+          <w:szCs w:val="24"/>
+        </w:rPr>
+      </w:pPr>
+      <w:r>
+        <w:rPr>
+          <w:rFonts w:ascii="Times New Roman" w:hAnsi="Times New Roman" w:cs="Times New Roman"/>
+          <w:sz w:val="24"/>
+          <w:szCs w:val="24"/>
+        </w:rPr>
+        <w:t>HTML</w:t>
+      </w:r>
+    </w:p>
+    <w:p>
+      <w:pPr>
+        <w:pStyle w:val="Listaszerbekezds"/>
+        <w:numPr>
+          <w:ilvl w:val="0"/>
+          <w:numId w:val="3"/>
+        </w:numPr>
+        <w:rPr>
+          <w:rFonts w:ascii="Times New Roman" w:hAnsi="Times New Roman" w:cs="Times New Roman"/>
+          <w:sz w:val="24"/>
+          <w:szCs w:val="24"/>
+        </w:rPr>
+      </w:pPr>
+      <w:r>
+        <w:rPr>
+          <w:rFonts w:ascii="Times New Roman" w:hAnsi="Times New Roman" w:cs="Times New Roman"/>
+          <w:sz w:val="24"/>
+          <w:szCs w:val="24"/>
+        </w:rPr>
+        <w:t>CSS</w:t>
+      </w:r>
+    </w:p>
+    <w:p>
+      <w:pPr>
+        <w:pStyle w:val="Listaszerbekezds"/>
+        <w:numPr>
+          <w:ilvl w:val="0"/>
+          <w:numId w:val="3"/>
+        </w:numPr>
+        <w:rPr>
+          <w:rFonts w:ascii="Times New Roman" w:hAnsi="Times New Roman" w:cs="Times New Roman"/>
+          <w:sz w:val="24"/>
+          <w:szCs w:val="24"/>
+        </w:rPr>
+      </w:pPr>
+      <w:proofErr w:type="spellStart"/>
+      <w:r>
+        <w:rPr>
+          <w:rFonts w:ascii="Times New Roman" w:hAnsi="Times New Roman" w:cs="Times New Roman"/>
+          <w:sz w:val="24"/>
+          <w:szCs w:val="24"/>
+        </w:rPr>
+        <w:t>BootStrap</w:t>
+      </w:r>
+      <w:proofErr w:type="spellEnd"/>
+    </w:p>
+    <w:p>
+      <w:pPr>
+        <w:pStyle w:val="Listaszerbekezds"/>
+        <w:numPr>
+          <w:ilvl w:val="0"/>
+          <w:numId w:val="3"/>
+        </w:numPr>
+        <w:rPr>
+          <w:rFonts w:ascii="Times New Roman" w:hAnsi="Times New Roman" w:cs="Times New Roman"/>
+          <w:sz w:val="24"/>
+          <w:szCs w:val="24"/>
+        </w:rPr>
+      </w:pPr>
+      <w:r>
+        <w:rPr>
+          <w:rFonts w:ascii="Times New Roman" w:hAnsi="Times New Roman" w:cs="Times New Roman"/>
+          <w:sz w:val="24"/>
+          <w:szCs w:val="24"/>
+        </w:rPr>
+        <w:t>JavaScript</w:t>
+      </w:r>
+    </w:p>
+    <w:p>
+      <w:pPr>
+        <w:pStyle w:val="Listaszerbekezds"/>
+        <w:numPr>
+          <w:ilvl w:val="0"/>
+          <w:numId w:val="3"/>
+        </w:numPr>
+        <w:rPr>
+          <w:rFonts w:ascii="Times New Roman" w:hAnsi="Times New Roman" w:cs="Times New Roman"/>
+          <w:sz w:val="24"/>
+          <w:szCs w:val="24"/>
+        </w:rPr>
+      </w:pPr>
+      <w:proofErr w:type="spellStart"/>
+      <w:r>
+        <w:rPr>
+          <w:rFonts w:ascii="Times New Roman" w:hAnsi="Times New Roman" w:cs="Times New Roman"/>
+          <w:sz w:val="24"/>
+          <w:szCs w:val="24"/>
+        </w:rPr>
+        <w:t>AngularJS</w:t>
+      </w:r>
+      <w:proofErr w:type="spellEnd"/>
+    </w:p>
+    <w:p>
+      <w:pPr>
+        <w:pStyle w:val="Listaszerbekezds"/>
+        <w:numPr>
+          <w:ilvl w:val="0"/>
+          <w:numId w:val="3"/>
+        </w:numPr>
+        <w:rPr>
+          <w:rFonts w:ascii="Times New Roman" w:hAnsi="Times New Roman" w:cs="Times New Roman"/>
+          <w:sz w:val="24"/>
+          <w:szCs w:val="24"/>
+        </w:rPr>
+      </w:pPr>
+      <w:proofErr w:type="spellStart"/>
+      <w:r>
+        <w:rPr>
+          <w:rFonts w:ascii="Times New Roman" w:hAnsi="Times New Roman" w:cs="Times New Roman"/>
+          <w:sz w:val="24"/>
+          <w:szCs w:val="24"/>
+        </w:rPr>
+        <w:t>NodeJS</w:t>
+      </w:r>
+      <w:proofErr w:type="spellEnd"/>
+      <w:r>
+        <w:rPr>
+          <w:rFonts w:ascii="Times New Roman" w:hAnsi="Times New Roman" w:cs="Times New Roman"/>
+          <w:sz w:val="24"/>
+          <w:szCs w:val="24"/>
+        </w:rPr>
+        <w:t xml:space="preserve"> API</w:t>
+      </w:r>
+    </w:p>
+    <w:p>
+      <w:pPr>
+        <w:rPr>
+          <w:rFonts w:ascii="Times New Roman" w:hAnsi="Times New Roman" w:cs="Times New Roman"/>
+          <w:sz w:val="24"/>
+          <w:szCs w:val="24"/>
+        </w:rPr>
+      </w:pPr>
+      <w:r>
+        <w:rPr>
+          <w:rFonts w:ascii="Times New Roman" w:hAnsi="Times New Roman" w:cs="Times New Roman"/>
+          <w:sz w:val="24"/>
+          <w:szCs w:val="24"/>
+        </w:rPr>
+        <w:t xml:space="preserve">A fejlesztés megkezdéséhez le klónozzuk a </w:t>
+      </w:r>
+      <w:proofErr w:type="spellStart"/>
+      <w:r>
+        <w:rPr>
+          <w:rFonts w:ascii="Times New Roman" w:hAnsi="Times New Roman" w:cs="Times New Roman"/>
+          <w:sz w:val="24"/>
+          <w:szCs w:val="24"/>
+        </w:rPr>
+        <w:t>repositorit</w:t>
+      </w:r>
+      <w:proofErr w:type="spellEnd"/>
+      <w:r>
+        <w:rPr>
+          <w:rFonts w:ascii="Times New Roman" w:hAnsi="Times New Roman" w:cs="Times New Roman"/>
+          <w:sz w:val="24"/>
+          <w:szCs w:val="24"/>
+        </w:rPr>
+        <w:t xml:space="preserve"> a </w:t>
+      </w:r>
+      <w:proofErr w:type="spellStart"/>
+      <w:r>
+        <w:rPr>
+          <w:rFonts w:ascii="Times New Roman" w:hAnsi="Times New Roman" w:cs="Times New Roman"/>
+          <w:sz w:val="24"/>
+          <w:szCs w:val="24"/>
+        </w:rPr>
+        <w:t>GitHub-ról</w:t>
+      </w:r>
+      <w:proofErr w:type="spellEnd"/>
+      <w:r>
+        <w:rPr>
+          <w:rFonts w:ascii="Times New Roman" w:hAnsi="Times New Roman" w:cs="Times New Roman"/>
+          <w:sz w:val="24"/>
+          <w:szCs w:val="24"/>
+        </w:rPr>
+        <w:t xml:space="preserve"> az alábbi linken: </w:t>
+      </w:r>
       <w:bookmarkStart w:id="0" w:name="_GoBack"/>
       <w:bookmarkEnd w:id="0"/>
+      <w:r>
+        <w:rPr>
+          <w:rFonts w:ascii="Times New Roman" w:hAnsi="Times New Roman" w:cs="Times New Roman"/>
+          <w:sz w:val="24"/>
+          <w:szCs w:val="24"/>
+        </w:rPr>
+        <w:t>https://github.com/kecskeszsoltistvan/ForumProjekt.git</w:t>
+      </w:r>
+    </w:p>
+    <w:p>
+      <w:pPr>
+        <w:rPr>
+          <w:rFonts w:ascii="Times New Roman" w:hAnsi="Times New Roman" w:cs="Times New Roman"/>
+          <w:sz w:val="24"/>
+          <w:szCs w:val="24"/>
+        </w:rPr>
+      </w:pPr>
+      <w:r>
+        <w:rPr>
+          <w:rFonts w:ascii="Times New Roman" w:hAnsi="Times New Roman" w:cs="Times New Roman"/>
+          <w:noProof/>
+          <w:sz w:val="24"/>
+          <w:szCs w:val="24"/>
+          <w:lang w:eastAsia="hu-HU"/>
+        </w:rPr>
+        <w:lastRenderedPageBreak/>
+        <w:drawing>
+          <wp:inline distT="0" distB="0" distL="0" distR="0">
+            <wp:extent cx="2286000" cy="8886825"/>
+            <wp:effectExtent l="0" t="0" r="0" b="9525"/>
+            <wp:docPr id="1" name="Kép 1"/>
+            <wp:cNvGraphicFramePr>
+              <a:graphicFrameLocks xmlns:a="http://schemas.openxmlformats.org/drawingml/2006/main" noChangeAspect="1"/>
+            </wp:cNvGraphicFramePr>
+            <a:graphic xmlns:a="http://schemas.openxmlformats.org/drawingml/2006/main">
+              <a:graphicData uri="http://schemas.openxmlformats.org/drawingml/2006/picture">
+                <pic:pic xmlns:pic="http://schemas.openxmlformats.org/drawingml/2006/picture">
+                  <pic:nvPicPr>
+                    <pic:cNvPr id="0" name="Picture 1"/>
+                    <pic:cNvPicPr>
+                      <a:picLocks noChangeAspect="1" noChangeArrowheads="1"/>
+                    </pic:cNvPicPr>
+                  </pic:nvPicPr>
+                  <pic:blipFill>
+                    <a:blip r:embed="rId5">
+                      <a:extLst>
+                        <a:ext uri="{28A0092B-C50C-407E-A947-70E740481C1C}">
+                          <a14:useLocalDpi xmlns:a14="http://schemas.microsoft.com/office/drawing/2010/main" val="0"/>
+                        </a:ext>
+                      </a:extLst>
+                    </a:blip>
+                    <a:srcRect/>
+                    <a:stretch>
+                      <a:fillRect/>
+                    </a:stretch>
+                  </pic:blipFill>
+                  <pic:spPr bwMode="auto">
+                    <a:xfrm>
+                      <a:off x="0" y="0"/>
+                      <a:ext cx="2286000" cy="8886825"/>
+                    </a:xfrm>
+                    <a:prstGeom prst="rect">
+                      <a:avLst/>
+                    </a:prstGeom>
+                    <a:noFill/>
+                    <a:ln>
+                      <a:noFill/>
+                    </a:ln>
+                  </pic:spPr>
+                </pic:pic>
+              </a:graphicData>
+            </a:graphic>
+          </wp:inline>
+        </w:drawing>
+      </w:r>
     </w:p>
     <w:sectPr>
       <w:pgSz w:w="11906" w:h="16838"/>
@@ -14,6 +490,359 @@
     </w:sectPr>
   </w:body>
 </w:document>
+</file>
+
+<file path=word/numbering.xml><?xml version="1.0" encoding="utf-8"?>
+<w:numbering xmlns:wpc="http://schemas.microsoft.com/office/word/2010/wordprocessingCanvas" xmlns:cx="http://schemas.microsoft.com/office/drawing/2014/chartex" xmlns:cx1="http://schemas.microsoft.com/office/drawing/2015/9/8/chartex" xmlns:mc="http://schemas.openxmlformats.org/markup-compatibility/2006" xmlns:o="urn:schemas-microsoft-com:office:office" xmlns:r="http://schemas.openxmlformats.org/officeDocument/2006/relationships" xmlns:m="http://schemas.openxmlformats.org/officeDocument/2006/math" xmlns:v="urn:schemas-microsoft-com:vml" xmlns:wp14="http://schemas.microsoft.com/office/word/2010/wordprocessingDrawing" xmlns:wp="http://schemas.openxmlformats.org/drawingml/2006/wordprocessingDrawing" xmlns:w10="urn:schemas-microsoft-com:office:word" xmlns:w="http://schemas.openxmlformats.org/wordprocessingml/2006/main" xmlns:w14="http://schemas.microsoft.com/office/word/2010/wordml" xmlns:w15="http://schemas.microsoft.com/office/word/2012/wordml" xmlns:w16se="http://schemas.microsoft.com/office/word/2015/wordml/symex" xmlns:wpg="http://schemas.microsoft.com/office/word/2010/wordprocessingGroup" xmlns:wpi="http://schemas.microsoft.com/office/word/2010/wordprocessingInk" xmlns:wne="http://schemas.microsoft.com/office/word/2006/wordml" xmlns:wps="http://schemas.microsoft.com/office/word/2010/wordprocessingShape" mc:Ignorable="w14 w15 w16se wp14">
+  <w:abstractNum w:abstractNumId="0" w15:restartNumberingAfterBreak="0">
+    <w:nsid w:val="1ED17B10"/>
+    <w:multiLevelType w:val="hybridMultilevel"/>
+    <w:tmpl w:val="C4BAA3F2"/>
+    <w:lvl w:ilvl="0" w:tplc="040E0001">
+      <w:start w:val="1"/>
+      <w:numFmt w:val="bullet"/>
+      <w:lvlText w:val=""/>
+      <w:lvlJc w:val="left"/>
+      <w:pPr>
+        <w:ind w:left="1425" w:hanging="360"/>
+      </w:pPr>
+      <w:rPr>
+        <w:rFonts w:ascii="Symbol" w:hAnsi="Symbol" w:hint="default"/>
+      </w:rPr>
+    </w:lvl>
+    <w:lvl w:ilvl="1" w:tplc="040E0003" w:tentative="1">
+      <w:start w:val="1"/>
+      <w:numFmt w:val="bullet"/>
+      <w:lvlText w:val="o"/>
+      <w:lvlJc w:val="left"/>
+      <w:pPr>
+        <w:ind w:left="2145" w:hanging="360"/>
+      </w:pPr>
+      <w:rPr>
+        <w:rFonts w:ascii="Courier New" w:hAnsi="Courier New" w:cs="Courier New" w:hint="default"/>
+      </w:rPr>
+    </w:lvl>
+    <w:lvl w:ilvl="2" w:tplc="040E0005" w:tentative="1">
+      <w:start w:val="1"/>
+      <w:numFmt w:val="bullet"/>
+      <w:lvlText w:val=""/>
+      <w:lvlJc w:val="left"/>
+      <w:pPr>
+        <w:ind w:left="2865" w:hanging="360"/>
+      </w:pPr>
+      <w:rPr>
+        <w:rFonts w:ascii="Wingdings" w:hAnsi="Wingdings" w:hint="default"/>
+      </w:rPr>
+    </w:lvl>
+    <w:lvl w:ilvl="3" w:tplc="040E0001" w:tentative="1">
+      <w:start w:val="1"/>
+      <w:numFmt w:val="bullet"/>
+      <w:lvlText w:val=""/>
+      <w:lvlJc w:val="left"/>
+      <w:pPr>
+        <w:ind w:left="3585" w:hanging="360"/>
+      </w:pPr>
+      <w:rPr>
+        <w:rFonts w:ascii="Symbol" w:hAnsi="Symbol" w:hint="default"/>
+      </w:rPr>
+    </w:lvl>
+    <w:lvl w:ilvl="4" w:tplc="040E0003" w:tentative="1">
+      <w:start w:val="1"/>
+      <w:numFmt w:val="bullet"/>
+      <w:lvlText w:val="o"/>
+      <w:lvlJc w:val="left"/>
+      <w:pPr>
+        <w:ind w:left="4305" w:hanging="360"/>
+      </w:pPr>
+      <w:rPr>
+        <w:rFonts w:ascii="Courier New" w:hAnsi="Courier New" w:cs="Courier New" w:hint="default"/>
+      </w:rPr>
+    </w:lvl>
+    <w:lvl w:ilvl="5" w:tplc="040E0005" w:tentative="1">
+      <w:start w:val="1"/>
+      <w:numFmt w:val="bullet"/>
+      <w:lvlText w:val=""/>
+      <w:lvlJc w:val="left"/>
+      <w:pPr>
+        <w:ind w:left="5025" w:hanging="360"/>
+      </w:pPr>
+      <w:rPr>
+        <w:rFonts w:ascii="Wingdings" w:hAnsi="Wingdings" w:hint="default"/>
+      </w:rPr>
+    </w:lvl>
+    <w:lvl w:ilvl="6" w:tplc="040E0001" w:tentative="1">
+      <w:start w:val="1"/>
+      <w:numFmt w:val="bullet"/>
+      <w:lvlText w:val=""/>
+      <w:lvlJc w:val="left"/>
+      <w:pPr>
+        <w:ind w:left="5745" w:hanging="360"/>
+      </w:pPr>
+      <w:rPr>
+        <w:rFonts w:ascii="Symbol" w:hAnsi="Symbol" w:hint="default"/>
+      </w:rPr>
+    </w:lvl>
+    <w:lvl w:ilvl="7" w:tplc="040E0003" w:tentative="1">
+      <w:start w:val="1"/>
+      <w:numFmt w:val="bullet"/>
+      <w:lvlText w:val="o"/>
+      <w:lvlJc w:val="left"/>
+      <w:pPr>
+        <w:ind w:left="6465" w:hanging="360"/>
+      </w:pPr>
+      <w:rPr>
+        <w:rFonts w:ascii="Courier New" w:hAnsi="Courier New" w:cs="Courier New" w:hint="default"/>
+      </w:rPr>
+    </w:lvl>
+    <w:lvl w:ilvl="8" w:tplc="040E0005" w:tentative="1">
+      <w:start w:val="1"/>
+      <w:numFmt w:val="bullet"/>
+      <w:lvlText w:val=""/>
+      <w:lvlJc w:val="left"/>
+      <w:pPr>
+        <w:ind w:left="7185" w:hanging="360"/>
+      </w:pPr>
+      <w:rPr>
+        <w:rFonts w:ascii="Wingdings" w:hAnsi="Wingdings" w:hint="default"/>
+      </w:rPr>
+    </w:lvl>
+  </w:abstractNum>
+  <w:abstractNum w:abstractNumId="1" w15:restartNumberingAfterBreak="0">
+    <w:nsid w:val="605D1E42"/>
+    <w:multiLevelType w:val="hybridMultilevel"/>
+    <w:tmpl w:val="FB16FE60"/>
+    <w:lvl w:ilvl="0" w:tplc="040E0001">
+      <w:start w:val="1"/>
+      <w:numFmt w:val="bullet"/>
+      <w:lvlText w:val=""/>
+      <w:lvlJc w:val="left"/>
+      <w:pPr>
+        <w:ind w:left="720" w:hanging="360"/>
+      </w:pPr>
+      <w:rPr>
+        <w:rFonts w:ascii="Symbol" w:hAnsi="Symbol" w:hint="default"/>
+      </w:rPr>
+    </w:lvl>
+    <w:lvl w:ilvl="1" w:tplc="040E0003" w:tentative="1">
+      <w:start w:val="1"/>
+      <w:numFmt w:val="bullet"/>
+      <w:lvlText w:val="o"/>
+      <w:lvlJc w:val="left"/>
+      <w:pPr>
+        <w:ind w:left="1440" w:hanging="360"/>
+      </w:pPr>
+      <w:rPr>
+        <w:rFonts w:ascii="Courier New" w:hAnsi="Courier New" w:cs="Courier New" w:hint="default"/>
+      </w:rPr>
+    </w:lvl>
+    <w:lvl w:ilvl="2" w:tplc="040E0005" w:tentative="1">
+      <w:start w:val="1"/>
+      <w:numFmt w:val="bullet"/>
+      <w:lvlText w:val=""/>
+      <w:lvlJc w:val="left"/>
+      <w:pPr>
+        <w:ind w:left="2160" w:hanging="360"/>
+      </w:pPr>
+      <w:rPr>
+        <w:rFonts w:ascii="Wingdings" w:hAnsi="Wingdings" w:hint="default"/>
+      </w:rPr>
+    </w:lvl>
+    <w:lvl w:ilvl="3" w:tplc="040E0001" w:tentative="1">
+      <w:start w:val="1"/>
+      <w:numFmt w:val="bullet"/>
+      <w:lvlText w:val=""/>
+      <w:lvlJc w:val="left"/>
+      <w:pPr>
+        <w:ind w:left="2880" w:hanging="360"/>
+      </w:pPr>
+      <w:rPr>
+        <w:rFonts w:ascii="Symbol" w:hAnsi="Symbol" w:hint="default"/>
+      </w:rPr>
+    </w:lvl>
+    <w:lvl w:ilvl="4" w:tplc="040E0003" w:tentative="1">
+      <w:start w:val="1"/>
+      <w:numFmt w:val="bullet"/>
+      <w:lvlText w:val="o"/>
+      <w:lvlJc w:val="left"/>
+      <w:pPr>
+        <w:ind w:left="3600" w:hanging="360"/>
+      </w:pPr>
+      <w:rPr>
+        <w:rFonts w:ascii="Courier New" w:hAnsi="Courier New" w:cs="Courier New" w:hint="default"/>
+      </w:rPr>
+    </w:lvl>
+    <w:lvl w:ilvl="5" w:tplc="040E0005" w:tentative="1">
+      <w:start w:val="1"/>
+      <w:numFmt w:val="bullet"/>
+      <w:lvlText w:val=""/>
+      <w:lvlJc w:val="left"/>
+      <w:pPr>
+        <w:ind w:left="4320" w:hanging="360"/>
+      </w:pPr>
+      <w:rPr>
+        <w:rFonts w:ascii="Wingdings" w:hAnsi="Wingdings" w:hint="default"/>
+      </w:rPr>
+    </w:lvl>
+    <w:lvl w:ilvl="6" w:tplc="040E0001" w:tentative="1">
+      <w:start w:val="1"/>
+      <w:numFmt w:val="bullet"/>
+      <w:lvlText w:val=""/>
+      <w:lvlJc w:val="left"/>
+      <w:pPr>
+        <w:ind w:left="5040" w:hanging="360"/>
+      </w:pPr>
+      <w:rPr>
+        <w:rFonts w:ascii="Symbol" w:hAnsi="Symbol" w:hint="default"/>
+      </w:rPr>
+    </w:lvl>
+    <w:lvl w:ilvl="7" w:tplc="040E0003" w:tentative="1">
+      <w:start w:val="1"/>
+      <w:numFmt w:val="bullet"/>
+      <w:lvlText w:val="o"/>
+      <w:lvlJc w:val="left"/>
+      <w:pPr>
+        <w:ind w:left="5760" w:hanging="360"/>
+      </w:pPr>
+      <w:rPr>
+        <w:rFonts w:ascii="Courier New" w:hAnsi="Courier New" w:cs="Courier New" w:hint="default"/>
+      </w:rPr>
+    </w:lvl>
+    <w:lvl w:ilvl="8" w:tplc="040E0005" w:tentative="1">
+      <w:start w:val="1"/>
+      <w:numFmt w:val="bullet"/>
+      <w:lvlText w:val=""/>
+      <w:lvlJc w:val="left"/>
+      <w:pPr>
+        <w:ind w:left="6480" w:hanging="360"/>
+      </w:pPr>
+      <w:rPr>
+        <w:rFonts w:ascii="Wingdings" w:hAnsi="Wingdings" w:hint="default"/>
+      </w:rPr>
+    </w:lvl>
+  </w:abstractNum>
+  <w:abstractNum w:abstractNumId="2" w15:restartNumberingAfterBreak="0">
+    <w:nsid w:val="65AD78EF"/>
+    <w:multiLevelType w:val="hybridMultilevel"/>
+    <w:tmpl w:val="97228846"/>
+    <w:lvl w:ilvl="0" w:tplc="040E0001">
+      <w:start w:val="1"/>
+      <w:numFmt w:val="bullet"/>
+      <w:lvlText w:val=""/>
+      <w:lvlJc w:val="left"/>
+      <w:pPr>
+        <w:ind w:left="720" w:hanging="360"/>
+      </w:pPr>
+      <w:rPr>
+        <w:rFonts w:ascii="Symbol" w:hAnsi="Symbol" w:hint="default"/>
+      </w:rPr>
+    </w:lvl>
+    <w:lvl w:ilvl="1" w:tplc="040E0003" w:tentative="1">
+      <w:start w:val="1"/>
+      <w:numFmt w:val="bullet"/>
+      <w:lvlText w:val="o"/>
+      <w:lvlJc w:val="left"/>
+      <w:pPr>
+        <w:ind w:left="1440" w:hanging="360"/>
+      </w:pPr>
+      <w:rPr>
+        <w:rFonts w:ascii="Courier New" w:hAnsi="Courier New" w:cs="Courier New" w:hint="default"/>
+      </w:rPr>
+    </w:lvl>
+    <w:lvl w:ilvl="2" w:tplc="040E0005" w:tentative="1">
+      <w:start w:val="1"/>
+      <w:numFmt w:val="bullet"/>
+      <w:lvlText w:val=""/>
+      <w:lvlJc w:val="left"/>
+      <w:pPr>
+        <w:ind w:left="2160" w:hanging="360"/>
+      </w:pPr>
+      <w:rPr>
+        <w:rFonts w:ascii="Wingdings" w:hAnsi="Wingdings" w:hint="default"/>
+      </w:rPr>
+    </w:lvl>
+    <w:lvl w:ilvl="3" w:tplc="040E0001" w:tentative="1">
+      <w:start w:val="1"/>
+      <w:numFmt w:val="bullet"/>
+      <w:lvlText w:val=""/>
+      <w:lvlJc w:val="left"/>
+      <w:pPr>
+        <w:ind w:left="2880" w:hanging="360"/>
+      </w:pPr>
+      <w:rPr>
+        <w:rFonts w:ascii="Symbol" w:hAnsi="Symbol" w:hint="default"/>
+      </w:rPr>
+    </w:lvl>
+    <w:lvl w:ilvl="4" w:tplc="040E0003" w:tentative="1">
+      <w:start w:val="1"/>
+      <w:numFmt w:val="bullet"/>
+      <w:lvlText w:val="o"/>
+      <w:lvlJc w:val="left"/>
+      <w:pPr>
+        <w:ind w:left="3600" w:hanging="360"/>
+      </w:pPr>
+      <w:rPr>
+        <w:rFonts w:ascii="Courier New" w:hAnsi="Courier New" w:cs="Courier New" w:hint="default"/>
+      </w:rPr>
+    </w:lvl>
+    <w:lvl w:ilvl="5" w:tplc="040E0005" w:tentative="1">
+      <w:start w:val="1"/>
+      <w:numFmt w:val="bullet"/>
+      <w:lvlText w:val=""/>
+      <w:lvlJc w:val="left"/>
+      <w:pPr>
+        <w:ind w:left="4320" w:hanging="360"/>
+      </w:pPr>
+      <w:rPr>
+        <w:rFonts w:ascii="Wingdings" w:hAnsi="Wingdings" w:hint="default"/>
+      </w:rPr>
+    </w:lvl>
+    <w:lvl w:ilvl="6" w:tplc="040E0001" w:tentative="1">
+      <w:start w:val="1"/>
+      <w:numFmt w:val="bullet"/>
+      <w:lvlText w:val=""/>
+      <w:lvlJc w:val="left"/>
+      <w:pPr>
+        <w:ind w:left="5040" w:hanging="360"/>
+      </w:pPr>
+      <w:rPr>
+        <w:rFonts w:ascii="Symbol" w:hAnsi="Symbol" w:hint="default"/>
+      </w:rPr>
+    </w:lvl>
+    <w:lvl w:ilvl="7" w:tplc="040E0003" w:tentative="1">
+      <w:start w:val="1"/>
+      <w:numFmt w:val="bullet"/>
+      <w:lvlText w:val="o"/>
+      <w:lvlJc w:val="left"/>
+      <w:pPr>
+        <w:ind w:left="5760" w:hanging="360"/>
+      </w:pPr>
+      <w:rPr>
+        <w:rFonts w:ascii="Courier New" w:hAnsi="Courier New" w:cs="Courier New" w:hint="default"/>
+      </w:rPr>
+    </w:lvl>
+    <w:lvl w:ilvl="8" w:tplc="040E0005" w:tentative="1">
+      <w:start w:val="1"/>
+      <w:numFmt w:val="bullet"/>
+      <w:lvlText w:val=""/>
+      <w:lvlJc w:val="left"/>
+      <w:pPr>
+        <w:ind w:left="6480" w:hanging="360"/>
+      </w:pPr>
+      <w:rPr>
+        <w:rFonts w:ascii="Wingdings" w:hAnsi="Wingdings" w:hint="default"/>
+      </w:rPr>
+    </w:lvl>
+  </w:abstractNum>
+  <w:num w:numId="1">
+    <w:abstractNumId w:val="0"/>
+  </w:num>
+  <w:num w:numId="2">
+    <w:abstractNumId w:val="2"/>
+  </w:num>
+  <w:num w:numId="3">
+    <w:abstractNumId w:val="1"/>
+  </w:num>
+</w:numbering>
 </file>
 
 <file path=word/styles.xml><?xml version="1.0" encoding="utf-8"?>
@@ -437,6 +1266,17 @@
     <w:semiHidden/>
     <w:unhideWhenUsed/>
   </w:style>
+  <w:style w:type="paragraph" w:styleId="Listaszerbekezds">
+    <w:name w:val="List Paragraph"/>
+    <w:basedOn w:val="Norml"/>
+    <w:uiPriority w:val="34"/>
+    <w:qFormat/>
+    <w:rsid w:val="00453653"/>
+    <w:pPr>
+      <w:ind w:left="720"/>
+      <w:contextualSpacing/>
+    </w:pPr>
+  </w:style>
 </w:styles>
 </file>
 

</xml_diff>

<commit_message>
Fejlesztői dokumentáció, sql, elindítás Dudással :)
</commit_message>
<xml_diff>
--- a/Fejlesztői dokiumentáció.docx
+++ b/Fejlesztői dokiumentáció.docx
@@ -300,6 +300,52 @@
       <w:pPr>
         <w:pStyle w:val="Listaszerbekezds"/>
         <w:numPr>
+          <w:ilvl w:val="1"/>
+          <w:numId w:val="3"/>
+        </w:numPr>
+        <w:rPr>
+          <w:rFonts w:ascii="Times New Roman" w:hAnsi="Times New Roman" w:cs="Times New Roman"/>
+          <w:sz w:val="24"/>
+          <w:szCs w:val="24"/>
+        </w:rPr>
+      </w:pPr>
+      <w:proofErr w:type="spellStart"/>
+      <w:r>
+        <w:rPr>
+          <w:rFonts w:ascii="Times New Roman" w:hAnsi="Times New Roman" w:cs="Times New Roman"/>
+          <w:sz w:val="24"/>
+          <w:szCs w:val="24"/>
+        </w:rPr>
+        <w:t>axios</w:t>
+      </w:r>
+      <w:proofErr w:type="spellEnd"/>
+    </w:p>
+    <w:p>
+      <w:pPr>
+        <w:pStyle w:val="Listaszerbekezds"/>
+        <w:numPr>
+          <w:ilvl w:val="1"/>
+          <w:numId w:val="3"/>
+        </w:numPr>
+        <w:rPr>
+          <w:rFonts w:ascii="Times New Roman" w:hAnsi="Times New Roman" w:cs="Times New Roman"/>
+          <w:sz w:val="24"/>
+          <w:szCs w:val="24"/>
+        </w:rPr>
+      </w:pPr>
+      <w:r>
+        <w:rPr>
+          <w:rFonts w:ascii="Times New Roman" w:hAnsi="Times New Roman" w:cs="Times New Roman"/>
+          <w:sz w:val="24"/>
+          <w:szCs w:val="24"/>
+        </w:rPr>
+        <w:t>sha1</w:t>
+      </w:r>
+    </w:p>
+    <w:p>
+      <w:pPr>
+        <w:pStyle w:val="Listaszerbekezds"/>
+        <w:numPr>
           <w:ilvl w:val="0"/>
           <w:numId w:val="3"/>
         </w:numPr>
@@ -324,6 +370,30 @@
       <w:pPr>
         <w:pStyle w:val="Listaszerbekezds"/>
         <w:numPr>
+          <w:ilvl w:val="1"/>
+          <w:numId w:val="3"/>
+        </w:numPr>
+        <w:rPr>
+          <w:rFonts w:ascii="Times New Roman" w:hAnsi="Times New Roman" w:cs="Times New Roman"/>
+          <w:sz w:val="24"/>
+          <w:szCs w:val="24"/>
+        </w:rPr>
+      </w:pPr>
+      <w:proofErr w:type="spellStart"/>
+      <w:r>
+        <w:rPr>
+          <w:rFonts w:ascii="Times New Roman" w:hAnsi="Times New Roman" w:cs="Times New Roman"/>
+          <w:sz w:val="24"/>
+          <w:szCs w:val="24"/>
+        </w:rPr>
+        <w:t>nh-notify</w:t>
+      </w:r>
+      <w:proofErr w:type="spellEnd"/>
+    </w:p>
+    <w:p>
+      <w:pPr>
+        <w:pStyle w:val="Listaszerbekezds"/>
+        <w:numPr>
           <w:ilvl w:val="0"/>
           <w:numId w:val="3"/>
         </w:numPr>
@@ -354,6 +424,198 @@
     </w:p>
     <w:p>
       <w:pPr>
+        <w:pStyle w:val="Listaszerbekezds"/>
+        <w:numPr>
+          <w:ilvl w:val="1"/>
+          <w:numId w:val="3"/>
+        </w:numPr>
+        <w:rPr>
+          <w:rFonts w:ascii="Times New Roman" w:hAnsi="Times New Roman" w:cs="Times New Roman"/>
+          <w:sz w:val="24"/>
+          <w:szCs w:val="24"/>
+        </w:rPr>
+      </w:pPr>
+      <w:proofErr w:type="spellStart"/>
+      <w:r>
+        <w:rPr>
+          <w:rFonts w:ascii="Times New Roman" w:hAnsi="Times New Roman" w:cs="Times New Roman"/>
+          <w:sz w:val="24"/>
+          <w:szCs w:val="24"/>
+        </w:rPr>
+        <w:t>cors</w:t>
+      </w:r>
+      <w:proofErr w:type="spellEnd"/>
+      <w:r>
+        <w:rPr>
+          <w:rFonts w:ascii="Times New Roman" w:hAnsi="Times New Roman" w:cs="Times New Roman"/>
+          <w:sz w:val="24"/>
+          <w:szCs w:val="24"/>
+        </w:rPr>
+        <w:t>: "^2.8.5",</w:t>
+      </w:r>
+    </w:p>
+    <w:p>
+      <w:pPr>
+        <w:pStyle w:val="Listaszerbekezds"/>
+        <w:numPr>
+          <w:ilvl w:val="1"/>
+          <w:numId w:val="3"/>
+        </w:numPr>
+        <w:rPr>
+          <w:rFonts w:ascii="Times New Roman" w:hAnsi="Times New Roman" w:cs="Times New Roman"/>
+          <w:sz w:val="24"/>
+          <w:szCs w:val="24"/>
+        </w:rPr>
+      </w:pPr>
+      <w:proofErr w:type="spellStart"/>
+      <w:r>
+        <w:rPr>
+          <w:rFonts w:ascii="Times New Roman" w:hAnsi="Times New Roman" w:cs="Times New Roman"/>
+          <w:sz w:val="24"/>
+          <w:szCs w:val="24"/>
+        </w:rPr>
+        <w:t>demon</w:t>
+      </w:r>
+      <w:proofErr w:type="spellEnd"/>
+      <w:r>
+        <w:rPr>
+          <w:rFonts w:ascii="Times New Roman" w:hAnsi="Times New Roman" w:cs="Times New Roman"/>
+          <w:sz w:val="24"/>
+          <w:szCs w:val="24"/>
+        </w:rPr>
+        <w:t>: "^0.0.1",</w:t>
+      </w:r>
+    </w:p>
+    <w:p>
+      <w:pPr>
+        <w:pStyle w:val="Listaszerbekezds"/>
+        <w:numPr>
+          <w:ilvl w:val="1"/>
+          <w:numId w:val="3"/>
+        </w:numPr>
+        <w:rPr>
+          <w:rFonts w:ascii="Times New Roman" w:hAnsi="Times New Roman" w:cs="Times New Roman"/>
+          <w:sz w:val="24"/>
+          <w:szCs w:val="24"/>
+        </w:rPr>
+      </w:pPr>
+      <w:proofErr w:type="spellStart"/>
+      <w:r>
+        <w:rPr>
+          <w:rFonts w:ascii="Times New Roman" w:hAnsi="Times New Roman" w:cs="Times New Roman"/>
+          <w:sz w:val="24"/>
+          <w:szCs w:val="24"/>
+        </w:rPr>
+        <w:t>dotenv</w:t>
+      </w:r>
+      <w:proofErr w:type="spellEnd"/>
+      <w:r>
+        <w:rPr>
+          <w:rFonts w:ascii="Times New Roman" w:hAnsi="Times New Roman" w:cs="Times New Roman"/>
+          <w:sz w:val="24"/>
+          <w:szCs w:val="24"/>
+        </w:rPr>
+        <w:t>: "^16.4.5",</w:t>
+      </w:r>
+    </w:p>
+    <w:p>
+      <w:pPr>
+        <w:pStyle w:val="Listaszerbekezds"/>
+        <w:numPr>
+          <w:ilvl w:val="1"/>
+          <w:numId w:val="3"/>
+        </w:numPr>
+        <w:rPr>
+          <w:rFonts w:ascii="Times New Roman" w:hAnsi="Times New Roman" w:cs="Times New Roman"/>
+          <w:sz w:val="24"/>
+          <w:szCs w:val="24"/>
+        </w:rPr>
+      </w:pPr>
+      <w:proofErr w:type="spellStart"/>
+      <w:r>
+        <w:rPr>
+          <w:rFonts w:ascii="Times New Roman" w:hAnsi="Times New Roman" w:cs="Times New Roman"/>
+          <w:sz w:val="24"/>
+          <w:szCs w:val="24"/>
+        </w:rPr>
+        <w:t>express</w:t>
+      </w:r>
+      <w:proofErr w:type="spellEnd"/>
+      <w:r>
+        <w:rPr>
+          <w:rFonts w:ascii="Times New Roman" w:hAnsi="Times New Roman" w:cs="Times New Roman"/>
+          <w:sz w:val="24"/>
+          <w:szCs w:val="24"/>
+        </w:rPr>
+        <w:t>: "^4.18.2",</w:t>
+      </w:r>
+    </w:p>
+    <w:p>
+      <w:pPr>
+        <w:pStyle w:val="Listaszerbekezds"/>
+        <w:numPr>
+          <w:ilvl w:val="1"/>
+          <w:numId w:val="3"/>
+        </w:numPr>
+        <w:rPr>
+          <w:rFonts w:ascii="Times New Roman" w:hAnsi="Times New Roman" w:cs="Times New Roman"/>
+          <w:sz w:val="24"/>
+          <w:szCs w:val="24"/>
+        </w:rPr>
+      </w:pPr>
+      <w:proofErr w:type="spellStart"/>
+      <w:r>
+        <w:rPr>
+          <w:rFonts w:ascii="Times New Roman" w:hAnsi="Times New Roman" w:cs="Times New Roman"/>
+          <w:sz w:val="24"/>
+          <w:szCs w:val="24"/>
+        </w:rPr>
+        <w:t>moment</w:t>
+      </w:r>
+      <w:proofErr w:type="spellEnd"/>
+      <w:r>
+        <w:rPr>
+          <w:rFonts w:ascii="Times New Roman" w:hAnsi="Times New Roman" w:cs="Times New Roman"/>
+          <w:sz w:val="24"/>
+          <w:szCs w:val="24"/>
+        </w:rPr>
+        <w:t>: "^2.30.1",</w:t>
+      </w:r>
+    </w:p>
+    <w:p>
+      <w:pPr>
+        <w:pStyle w:val="Listaszerbekezds"/>
+        <w:numPr>
+          <w:ilvl w:val="1"/>
+          <w:numId w:val="3"/>
+        </w:numPr>
+        <w:rPr>
+          <w:rFonts w:ascii="Times New Roman" w:hAnsi="Times New Roman" w:cs="Times New Roman"/>
+          <w:sz w:val="24"/>
+          <w:szCs w:val="24"/>
+        </w:rPr>
+      </w:pPr>
+      <w:proofErr w:type="spellStart"/>
+      <w:r>
+        <w:rPr>
+          <w:rFonts w:ascii="Times New Roman" w:hAnsi="Times New Roman" w:cs="Times New Roman"/>
+          <w:sz w:val="24"/>
+          <w:szCs w:val="24"/>
+        </w:rPr>
+        <w:t>mysql</w:t>
+      </w:r>
+      <w:proofErr w:type="spellEnd"/>
+      <w:r>
+        <w:rPr>
+          <w:rFonts w:ascii="Times New Roman" w:hAnsi="Times New Roman" w:cs="Times New Roman"/>
+          <w:sz w:val="24"/>
+          <w:szCs w:val="24"/>
+        </w:rPr>
+        <w:t>: "^2.18.1"</w:t>
+      </w:r>
+    </w:p>
+    <w:p>
+      <w:pPr>
         <w:rPr>
           <w:rFonts w:ascii="Times New Roman" w:hAnsi="Times New Roman" w:cs="Times New Roman"/>
           <w:sz w:val="24"/>
@@ -404,6 +666,911 @@
         </w:rPr>
         <w:t xml:space="preserve"> az alábbi linken: </w:t>
       </w:r>
+      <w:hyperlink r:id="rId5" w:history="1">
+        <w:r>
+          <w:rPr>
+            <w:rStyle w:val="Hiperhivatkozs"/>
+            <w:rFonts w:ascii="Times New Roman" w:hAnsi="Times New Roman" w:cs="Times New Roman"/>
+            <w:sz w:val="24"/>
+            <w:szCs w:val="24"/>
+          </w:rPr>
+          <w:t>https://github.com/kecskeszsoltistvan/ForumProjekt.git</w:t>
+        </w:r>
+      </w:hyperlink>
+    </w:p>
+    <w:p>
+      <w:pPr>
+        <w:rPr>
+          <w:rFonts w:ascii="Times New Roman" w:hAnsi="Times New Roman" w:cs="Times New Roman"/>
+          <w:sz w:val="24"/>
+          <w:szCs w:val="24"/>
+        </w:rPr>
+      </w:pPr>
+      <w:r>
+        <w:rPr>
+          <w:rFonts w:ascii="Times New Roman" w:hAnsi="Times New Roman" w:cs="Times New Roman"/>
+          <w:sz w:val="24"/>
+          <w:szCs w:val="24"/>
+        </w:rPr>
+        <w:t xml:space="preserve">A </w:t>
+      </w:r>
+      <w:proofErr w:type="spellStart"/>
+      <w:r>
+        <w:rPr>
+          <w:rFonts w:ascii="Times New Roman" w:hAnsi="Times New Roman" w:cs="Times New Roman"/>
+          <w:sz w:val="24"/>
+          <w:szCs w:val="24"/>
+        </w:rPr>
+        <w:t>database.sql</w:t>
+      </w:r>
+      <w:proofErr w:type="spellEnd"/>
+      <w:r>
+        <w:rPr>
+          <w:rFonts w:ascii="Times New Roman" w:hAnsi="Times New Roman" w:cs="Times New Roman"/>
+          <w:sz w:val="24"/>
+          <w:szCs w:val="24"/>
+        </w:rPr>
+        <w:t xml:space="preserve"> fájlt </w:t>
+      </w:r>
+      <w:proofErr w:type="spellStart"/>
+      <w:r>
+        <w:rPr>
+          <w:rFonts w:ascii="Times New Roman" w:hAnsi="Times New Roman" w:cs="Times New Roman"/>
+          <w:sz w:val="24"/>
+          <w:szCs w:val="24"/>
+        </w:rPr>
+        <w:t>beinportáljuk</w:t>
+      </w:r>
+      <w:proofErr w:type="spellEnd"/>
+      <w:r>
+        <w:rPr>
+          <w:rFonts w:ascii="Times New Roman" w:hAnsi="Times New Roman" w:cs="Times New Roman"/>
+          <w:sz w:val="24"/>
+          <w:szCs w:val="24"/>
+        </w:rPr>
+        <w:t xml:space="preserve"> egy általunk</w:t>
+      </w:r>
+      <w:r>
+        <w:rPr>
+          <w:rFonts w:ascii="Times New Roman" w:hAnsi="Times New Roman" w:cs="Times New Roman"/>
+          <w:sz w:val="24"/>
+          <w:szCs w:val="24"/>
+        </w:rPr>
+        <w:t xml:space="preserve"> választott nevű </w:t>
+      </w:r>
+      <w:proofErr w:type="spellStart"/>
+      <w:r>
+        <w:rPr>
+          <w:rFonts w:ascii="Times New Roman" w:hAnsi="Times New Roman" w:cs="Times New Roman"/>
+          <w:sz w:val="24"/>
+          <w:szCs w:val="24"/>
+        </w:rPr>
+        <w:t>adatbázispa</w:t>
+      </w:r>
+      <w:proofErr w:type="spellEnd"/>
+      <w:r>
+        <w:rPr>
+          <w:rFonts w:ascii="Times New Roman" w:hAnsi="Times New Roman" w:cs="Times New Roman"/>
+          <w:sz w:val="24"/>
+          <w:szCs w:val="24"/>
+        </w:rPr>
+        <w:t xml:space="preserve">. Ez be </w:t>
+      </w:r>
+      <w:proofErr w:type="spellStart"/>
+      <w:r>
+        <w:rPr>
+          <w:rFonts w:ascii="Times New Roman" w:hAnsi="Times New Roman" w:cs="Times New Roman"/>
+          <w:sz w:val="24"/>
+          <w:szCs w:val="24"/>
+        </w:rPr>
+        <w:t>inportálja</w:t>
+      </w:r>
+      <w:proofErr w:type="spellEnd"/>
+      <w:r>
+        <w:rPr>
+          <w:rFonts w:ascii="Times New Roman" w:hAnsi="Times New Roman" w:cs="Times New Roman"/>
+          <w:sz w:val="24"/>
+          <w:szCs w:val="24"/>
+        </w:rPr>
+        <w:t xml:space="preserve"> a projekthez szükséges táblákat.</w:t>
+      </w:r>
+    </w:p>
+    <w:p>
+      <w:pPr>
+        <w:jc w:val="center"/>
+        <w:rPr>
+          <w:rFonts w:ascii="Times New Roman" w:hAnsi="Times New Roman" w:cs="Times New Roman"/>
+          <w:sz w:val="24"/>
+          <w:szCs w:val="24"/>
+        </w:rPr>
+      </w:pPr>
+      <w:r>
+        <w:rPr>
+          <w:noProof/>
+          <w:lang w:eastAsia="hu-HU"/>
+        </w:rPr>
+        <w:drawing>
+          <wp:inline distT="0" distB="0" distL="0" distR="0">
+            <wp:extent cx="2277792" cy="2247900"/>
+            <wp:effectExtent l="0" t="0" r="8255" b="0"/>
+            <wp:docPr id="2" name="Kép 2"/>
+            <wp:cNvGraphicFramePr>
+              <a:graphicFrameLocks xmlns:a="http://schemas.openxmlformats.org/drawingml/2006/main" noChangeAspect="1"/>
+            </wp:cNvGraphicFramePr>
+            <a:graphic xmlns:a="http://schemas.openxmlformats.org/drawingml/2006/main">
+              <a:graphicData uri="http://schemas.openxmlformats.org/drawingml/2006/picture">
+                <pic:pic xmlns:pic="http://schemas.openxmlformats.org/drawingml/2006/picture">
+                  <pic:nvPicPr>
+                    <pic:cNvPr id="1" name=""/>
+                    <pic:cNvPicPr/>
+                  </pic:nvPicPr>
+                  <pic:blipFill>
+                    <a:blip r:embed="rId6">
+                      <a:extLst>
+                        <a:ext uri="{28A0092B-C50C-407E-A947-70E740481C1C}">
+                          <a14:useLocalDpi xmlns:a14="http://schemas.microsoft.com/office/drawing/2010/main" val="0"/>
+                        </a:ext>
+                      </a:extLst>
+                    </a:blip>
+                    <a:stretch>
+                      <a:fillRect/>
+                    </a:stretch>
+                  </pic:blipFill>
+                  <pic:spPr>
+                    <a:xfrm>
+                      <a:off x="0" y="0"/>
+                      <a:ext cx="2334401" cy="2303766"/>
+                    </a:xfrm>
+                    <a:prstGeom prst="rect">
+                      <a:avLst/>
+                    </a:prstGeom>
+                  </pic:spPr>
+                </pic:pic>
+              </a:graphicData>
+            </a:graphic>
+          </wp:inline>
+        </w:drawing>
+      </w:r>
+    </w:p>
+    <w:p>
+      <w:pPr>
+        <w:rPr>
+          <w:rFonts w:ascii="Times New Roman" w:hAnsi="Times New Roman" w:cs="Times New Roman"/>
+          <w:sz w:val="24"/>
+          <w:szCs w:val="24"/>
+        </w:rPr>
+      </w:pPr>
+      <w:r>
+        <w:rPr>
+          <w:rFonts w:ascii="Times New Roman" w:hAnsi="Times New Roman" w:cs="Times New Roman"/>
+          <w:sz w:val="24"/>
+          <w:szCs w:val="24"/>
+        </w:rPr>
+        <w:lastRenderedPageBreak/>
+        <w:t>Táblák:</w:t>
+      </w:r>
+    </w:p>
+    <w:p>
+      <w:pPr>
+        <w:pStyle w:val="Listaszerbekezds"/>
+        <w:numPr>
+          <w:ilvl w:val="0"/>
+          <w:numId w:val="7"/>
+        </w:numPr>
+        <w:rPr>
+          <w:rFonts w:ascii="Times New Roman" w:hAnsi="Times New Roman" w:cs="Times New Roman"/>
+          <w:sz w:val="24"/>
+          <w:szCs w:val="24"/>
+        </w:rPr>
+      </w:pPr>
+      <w:proofErr w:type="spellStart"/>
+      <w:r>
+        <w:rPr>
+          <w:rFonts w:ascii="Times New Roman" w:hAnsi="Times New Roman" w:cs="Times New Roman"/>
+          <w:sz w:val="24"/>
+          <w:szCs w:val="24"/>
+        </w:rPr>
+        <w:t>users</w:t>
+      </w:r>
+      <w:proofErr w:type="spellEnd"/>
+      <w:r>
+        <w:rPr>
+          <w:rFonts w:ascii="Times New Roman" w:hAnsi="Times New Roman" w:cs="Times New Roman"/>
+          <w:sz w:val="24"/>
+          <w:szCs w:val="24"/>
+        </w:rPr>
+        <w:t xml:space="preserve">: a felhasználók adatait </w:t>
+      </w:r>
+      <w:r>
+        <w:rPr>
+          <w:rFonts w:ascii="Times New Roman" w:hAnsi="Times New Roman" w:cs="Times New Roman"/>
+          <w:sz w:val="24"/>
+          <w:szCs w:val="24"/>
+        </w:rPr>
+        <w:t>tartalmazza</w:t>
+      </w:r>
+    </w:p>
+    <w:p>
+      <w:pPr>
+        <w:pStyle w:val="Listaszerbekezds"/>
+        <w:numPr>
+          <w:ilvl w:val="1"/>
+          <w:numId w:val="7"/>
+        </w:numPr>
+        <w:rPr>
+          <w:rFonts w:ascii="Times New Roman" w:hAnsi="Times New Roman" w:cs="Times New Roman"/>
+          <w:sz w:val="24"/>
+          <w:szCs w:val="24"/>
+        </w:rPr>
+      </w:pPr>
+      <w:r>
+        <w:rPr>
+          <w:rFonts w:ascii="Times New Roman" w:hAnsi="Times New Roman" w:cs="Times New Roman"/>
+          <w:sz w:val="24"/>
+          <w:szCs w:val="24"/>
+        </w:rPr>
+        <w:t>ID</w:t>
+      </w:r>
+    </w:p>
+    <w:p>
+      <w:pPr>
+        <w:pStyle w:val="Listaszerbekezds"/>
+        <w:numPr>
+          <w:ilvl w:val="1"/>
+          <w:numId w:val="7"/>
+        </w:numPr>
+        <w:rPr>
+          <w:rFonts w:ascii="Times New Roman" w:hAnsi="Times New Roman" w:cs="Times New Roman"/>
+          <w:sz w:val="24"/>
+          <w:szCs w:val="24"/>
+        </w:rPr>
+      </w:pPr>
+      <w:proofErr w:type="spellStart"/>
+      <w:r>
+        <w:rPr>
+          <w:rFonts w:ascii="Times New Roman" w:hAnsi="Times New Roman" w:cs="Times New Roman"/>
+          <w:sz w:val="24"/>
+          <w:szCs w:val="24"/>
+        </w:rPr>
+        <w:t>name</w:t>
+      </w:r>
+      <w:proofErr w:type="spellEnd"/>
+      <w:r>
+        <w:rPr>
+          <w:rFonts w:ascii="Times New Roman" w:hAnsi="Times New Roman" w:cs="Times New Roman"/>
+          <w:sz w:val="24"/>
+          <w:szCs w:val="24"/>
+        </w:rPr>
+        <w:t>: felhasználó név</w:t>
+      </w:r>
+    </w:p>
+    <w:p>
+      <w:pPr>
+        <w:pStyle w:val="Listaszerbekezds"/>
+        <w:numPr>
+          <w:ilvl w:val="1"/>
+          <w:numId w:val="7"/>
+        </w:numPr>
+        <w:rPr>
+          <w:rFonts w:ascii="Times New Roman" w:hAnsi="Times New Roman" w:cs="Times New Roman"/>
+          <w:sz w:val="24"/>
+          <w:szCs w:val="24"/>
+        </w:rPr>
+      </w:pPr>
+      <w:r>
+        <w:rPr>
+          <w:rFonts w:ascii="Times New Roman" w:hAnsi="Times New Roman" w:cs="Times New Roman"/>
+          <w:sz w:val="24"/>
+          <w:szCs w:val="24"/>
+        </w:rPr>
+        <w:t>email</w:t>
+      </w:r>
+    </w:p>
+    <w:p>
+      <w:pPr>
+        <w:pStyle w:val="Listaszerbekezds"/>
+        <w:numPr>
+          <w:ilvl w:val="1"/>
+          <w:numId w:val="7"/>
+        </w:numPr>
+        <w:rPr>
+          <w:rFonts w:ascii="Times New Roman" w:hAnsi="Times New Roman" w:cs="Times New Roman"/>
+          <w:sz w:val="24"/>
+          <w:szCs w:val="24"/>
+        </w:rPr>
+      </w:pPr>
+      <w:proofErr w:type="spellStart"/>
+      <w:r>
+        <w:rPr>
+          <w:rFonts w:ascii="Times New Roman" w:hAnsi="Times New Roman" w:cs="Times New Roman"/>
+          <w:sz w:val="24"/>
+          <w:szCs w:val="24"/>
+        </w:rPr>
+        <w:t>password</w:t>
+      </w:r>
+      <w:proofErr w:type="spellEnd"/>
+      <w:r>
+        <w:rPr>
+          <w:rFonts w:ascii="Times New Roman" w:hAnsi="Times New Roman" w:cs="Times New Roman"/>
+          <w:sz w:val="24"/>
+          <w:szCs w:val="24"/>
+        </w:rPr>
+        <w:t xml:space="preserve">: </w:t>
+      </w:r>
+      <w:r>
+        <w:rPr>
+          <w:rFonts w:ascii="Times New Roman" w:hAnsi="Times New Roman" w:cs="Times New Roman"/>
+          <w:sz w:val="24"/>
+          <w:szCs w:val="24"/>
+        </w:rPr>
+        <w:t>sha1-es titkosítással a felhasználó á</w:t>
+      </w:r>
+      <w:r>
+        <w:rPr>
+          <w:rFonts w:ascii="Times New Roman" w:hAnsi="Times New Roman" w:cs="Times New Roman"/>
+          <w:sz w:val="24"/>
+          <w:szCs w:val="24"/>
+        </w:rPr>
+        <w:t>ltal választott jelszó</w:t>
+      </w:r>
+    </w:p>
+    <w:p>
+      <w:pPr>
+        <w:pStyle w:val="Listaszerbekezds"/>
+        <w:numPr>
+          <w:ilvl w:val="0"/>
+          <w:numId w:val="7"/>
+        </w:numPr>
+        <w:rPr>
+          <w:rFonts w:ascii="Times New Roman" w:hAnsi="Times New Roman" w:cs="Times New Roman"/>
+          <w:sz w:val="24"/>
+          <w:szCs w:val="24"/>
+        </w:rPr>
+      </w:pPr>
+      <w:proofErr w:type="spellStart"/>
+      <w:r>
+        <w:rPr>
+          <w:rFonts w:ascii="Times New Roman" w:hAnsi="Times New Roman" w:cs="Times New Roman"/>
+          <w:sz w:val="24"/>
+          <w:szCs w:val="24"/>
+        </w:rPr>
+        <w:t>categories</w:t>
+      </w:r>
+      <w:proofErr w:type="spellEnd"/>
+      <w:r>
+        <w:rPr>
+          <w:rFonts w:ascii="Times New Roman" w:hAnsi="Times New Roman" w:cs="Times New Roman"/>
+          <w:sz w:val="24"/>
+          <w:szCs w:val="24"/>
+        </w:rPr>
+        <w:t>: az alapból elkészített kategóriákat tartalmazza</w:t>
+      </w:r>
+    </w:p>
+    <w:p>
+      <w:pPr>
+        <w:pStyle w:val="Listaszerbekezds"/>
+        <w:numPr>
+          <w:ilvl w:val="1"/>
+          <w:numId w:val="7"/>
+        </w:numPr>
+        <w:rPr>
+          <w:rFonts w:ascii="Times New Roman" w:hAnsi="Times New Roman" w:cs="Times New Roman"/>
+          <w:sz w:val="24"/>
+          <w:szCs w:val="24"/>
+        </w:rPr>
+      </w:pPr>
+      <w:r>
+        <w:rPr>
+          <w:rFonts w:ascii="Times New Roman" w:hAnsi="Times New Roman" w:cs="Times New Roman"/>
+          <w:sz w:val="24"/>
+          <w:szCs w:val="24"/>
+        </w:rPr>
+        <w:t>ID</w:t>
+      </w:r>
+    </w:p>
+    <w:p>
+      <w:pPr>
+        <w:pStyle w:val="Listaszerbekezds"/>
+        <w:numPr>
+          <w:ilvl w:val="1"/>
+          <w:numId w:val="7"/>
+        </w:numPr>
+        <w:rPr>
+          <w:rFonts w:ascii="Times New Roman" w:hAnsi="Times New Roman" w:cs="Times New Roman"/>
+          <w:sz w:val="24"/>
+          <w:szCs w:val="24"/>
+        </w:rPr>
+      </w:pPr>
+      <w:proofErr w:type="spellStart"/>
+      <w:r>
+        <w:rPr>
+          <w:rFonts w:ascii="Times New Roman" w:hAnsi="Times New Roman" w:cs="Times New Roman"/>
+          <w:sz w:val="24"/>
+          <w:szCs w:val="24"/>
+        </w:rPr>
+        <w:t>title</w:t>
+      </w:r>
+      <w:proofErr w:type="spellEnd"/>
+      <w:r>
+        <w:rPr>
+          <w:rFonts w:ascii="Times New Roman" w:hAnsi="Times New Roman" w:cs="Times New Roman"/>
+          <w:sz w:val="24"/>
+          <w:szCs w:val="24"/>
+        </w:rPr>
+        <w:t>: a kategória címe</w:t>
+      </w:r>
+    </w:p>
+    <w:p>
+      <w:pPr>
+        <w:pStyle w:val="Listaszerbekezds"/>
+        <w:numPr>
+          <w:ilvl w:val="1"/>
+          <w:numId w:val="7"/>
+        </w:numPr>
+        <w:rPr>
+          <w:rFonts w:ascii="Times New Roman" w:hAnsi="Times New Roman" w:cs="Times New Roman"/>
+          <w:sz w:val="24"/>
+          <w:szCs w:val="24"/>
+        </w:rPr>
+      </w:pPr>
+      <w:r>
+        <w:rPr>
+          <w:rFonts w:ascii="Times New Roman" w:hAnsi="Times New Roman" w:cs="Times New Roman"/>
+          <w:sz w:val="24"/>
+          <w:szCs w:val="24"/>
+        </w:rPr>
+        <w:t>body: a kategória leírása</w:t>
+      </w:r>
+    </w:p>
+    <w:p>
+      <w:pPr>
+        <w:pStyle w:val="Listaszerbekezds"/>
+        <w:numPr>
+          <w:ilvl w:val="1"/>
+          <w:numId w:val="7"/>
+        </w:numPr>
+        <w:rPr>
+          <w:rFonts w:ascii="Times New Roman" w:hAnsi="Times New Roman" w:cs="Times New Roman"/>
+          <w:sz w:val="24"/>
+          <w:szCs w:val="24"/>
+        </w:rPr>
+      </w:pPr>
+      <w:proofErr w:type="spellStart"/>
+      <w:r>
+        <w:rPr>
+          <w:rFonts w:ascii="Times New Roman" w:hAnsi="Times New Roman" w:cs="Times New Roman"/>
+          <w:sz w:val="24"/>
+          <w:szCs w:val="24"/>
+        </w:rPr>
+        <w:t>created_at</w:t>
+      </w:r>
+      <w:proofErr w:type="spellEnd"/>
+      <w:r>
+        <w:rPr>
+          <w:rFonts w:ascii="Times New Roman" w:hAnsi="Times New Roman" w:cs="Times New Roman"/>
+          <w:sz w:val="24"/>
+          <w:szCs w:val="24"/>
+        </w:rPr>
+        <w:t>: a létrehozás dátuma</w:t>
+      </w:r>
+    </w:p>
+    <w:p>
+      <w:pPr>
+        <w:pStyle w:val="Listaszerbekezds"/>
+        <w:numPr>
+          <w:ilvl w:val="0"/>
+          <w:numId w:val="7"/>
+        </w:numPr>
+        <w:rPr>
+          <w:rFonts w:ascii="Times New Roman" w:hAnsi="Times New Roman" w:cs="Times New Roman"/>
+          <w:sz w:val="24"/>
+          <w:szCs w:val="24"/>
+        </w:rPr>
+      </w:pPr>
+      <w:proofErr w:type="spellStart"/>
+      <w:r>
+        <w:rPr>
+          <w:rFonts w:ascii="Times New Roman" w:hAnsi="Times New Roman" w:cs="Times New Roman"/>
+          <w:sz w:val="24"/>
+          <w:szCs w:val="24"/>
+        </w:rPr>
+        <w:t>potst</w:t>
+      </w:r>
+      <w:proofErr w:type="spellEnd"/>
+      <w:r>
+        <w:rPr>
+          <w:rFonts w:ascii="Times New Roman" w:hAnsi="Times New Roman" w:cs="Times New Roman"/>
+          <w:sz w:val="24"/>
+          <w:szCs w:val="24"/>
+        </w:rPr>
+        <w:t>: a felhasználók által létrehozott posztokat tartalmazza</w:t>
+      </w:r>
+    </w:p>
+    <w:p>
+      <w:pPr>
+        <w:pStyle w:val="Listaszerbekezds"/>
+        <w:numPr>
+          <w:ilvl w:val="1"/>
+          <w:numId w:val="7"/>
+        </w:numPr>
+        <w:rPr>
+          <w:rFonts w:ascii="Times New Roman" w:hAnsi="Times New Roman" w:cs="Times New Roman"/>
+          <w:sz w:val="24"/>
+          <w:szCs w:val="24"/>
+        </w:rPr>
+      </w:pPr>
+      <w:r>
+        <w:rPr>
+          <w:rFonts w:ascii="Times New Roman" w:hAnsi="Times New Roman" w:cs="Times New Roman"/>
+          <w:sz w:val="24"/>
+          <w:szCs w:val="24"/>
+        </w:rPr>
+        <w:t>ID</w:t>
+      </w:r>
+    </w:p>
+    <w:p>
+      <w:pPr>
+        <w:pStyle w:val="Listaszerbekezds"/>
+        <w:numPr>
+          <w:ilvl w:val="1"/>
+          <w:numId w:val="7"/>
+        </w:numPr>
+        <w:rPr>
+          <w:rFonts w:ascii="Times New Roman" w:hAnsi="Times New Roman" w:cs="Times New Roman"/>
+          <w:sz w:val="24"/>
+          <w:szCs w:val="24"/>
+        </w:rPr>
+      </w:pPr>
+      <w:proofErr w:type="spellStart"/>
+      <w:r>
+        <w:rPr>
+          <w:rFonts w:ascii="Times New Roman" w:hAnsi="Times New Roman" w:cs="Times New Roman"/>
+          <w:sz w:val="24"/>
+          <w:szCs w:val="24"/>
+        </w:rPr>
+        <w:t>user_id</w:t>
+      </w:r>
+      <w:proofErr w:type="spellEnd"/>
+      <w:r>
+        <w:rPr>
+          <w:rFonts w:ascii="Times New Roman" w:hAnsi="Times New Roman" w:cs="Times New Roman"/>
+          <w:sz w:val="24"/>
+          <w:szCs w:val="24"/>
+        </w:rPr>
+        <w:t>: a létrehozó felhasználó ID-ja</w:t>
+      </w:r>
+    </w:p>
+    <w:p>
+      <w:pPr>
+        <w:pStyle w:val="Listaszerbekezds"/>
+        <w:numPr>
+          <w:ilvl w:val="1"/>
+          <w:numId w:val="7"/>
+        </w:numPr>
+        <w:rPr>
+          <w:rFonts w:ascii="Times New Roman" w:hAnsi="Times New Roman" w:cs="Times New Roman"/>
+          <w:sz w:val="24"/>
+          <w:szCs w:val="24"/>
+        </w:rPr>
+      </w:pPr>
+      <w:proofErr w:type="spellStart"/>
+      <w:r>
+        <w:rPr>
+          <w:rFonts w:ascii="Times New Roman" w:hAnsi="Times New Roman" w:cs="Times New Roman"/>
+          <w:sz w:val="24"/>
+          <w:szCs w:val="24"/>
+        </w:rPr>
+        <w:t>category_id</w:t>
+      </w:r>
+      <w:proofErr w:type="spellEnd"/>
+      <w:r>
+        <w:rPr>
+          <w:rFonts w:ascii="Times New Roman" w:hAnsi="Times New Roman" w:cs="Times New Roman"/>
+          <w:sz w:val="24"/>
+          <w:szCs w:val="24"/>
+        </w:rPr>
+        <w:t>: a szülő kategória ID-ja</w:t>
+      </w:r>
+    </w:p>
+    <w:p>
+      <w:pPr>
+        <w:pStyle w:val="Listaszerbekezds"/>
+        <w:numPr>
+          <w:ilvl w:val="1"/>
+          <w:numId w:val="7"/>
+        </w:numPr>
+        <w:rPr>
+          <w:rFonts w:ascii="Times New Roman" w:hAnsi="Times New Roman" w:cs="Times New Roman"/>
+          <w:sz w:val="24"/>
+          <w:szCs w:val="24"/>
+        </w:rPr>
+      </w:pPr>
+      <w:proofErr w:type="spellStart"/>
+      <w:r>
+        <w:rPr>
+          <w:rFonts w:ascii="Times New Roman" w:hAnsi="Times New Roman" w:cs="Times New Roman"/>
+          <w:sz w:val="24"/>
+          <w:szCs w:val="24"/>
+        </w:rPr>
+        <w:t>title</w:t>
+      </w:r>
+      <w:proofErr w:type="spellEnd"/>
+      <w:r>
+        <w:rPr>
+          <w:rFonts w:ascii="Times New Roman" w:hAnsi="Times New Roman" w:cs="Times New Roman"/>
+          <w:sz w:val="24"/>
+          <w:szCs w:val="24"/>
+        </w:rPr>
+        <w:t>: a poszt címe</w:t>
+      </w:r>
+    </w:p>
+    <w:p>
+      <w:pPr>
+        <w:pStyle w:val="Listaszerbekezds"/>
+        <w:numPr>
+          <w:ilvl w:val="1"/>
+          <w:numId w:val="7"/>
+        </w:numPr>
+        <w:rPr>
+          <w:rFonts w:ascii="Times New Roman" w:hAnsi="Times New Roman" w:cs="Times New Roman"/>
+          <w:sz w:val="24"/>
+          <w:szCs w:val="24"/>
+        </w:rPr>
+      </w:pPr>
+      <w:r>
+        <w:rPr>
+          <w:rFonts w:ascii="Times New Roman" w:hAnsi="Times New Roman" w:cs="Times New Roman"/>
+          <w:sz w:val="24"/>
+          <w:szCs w:val="24"/>
+        </w:rPr>
+        <w:t>text: a poszt szövege</w:t>
+      </w:r>
+    </w:p>
+    <w:p>
+      <w:pPr>
+        <w:pStyle w:val="Listaszerbekezds"/>
+        <w:numPr>
+          <w:ilvl w:val="1"/>
+          <w:numId w:val="7"/>
+        </w:numPr>
+        <w:rPr>
+          <w:rFonts w:ascii="Times New Roman" w:hAnsi="Times New Roman" w:cs="Times New Roman"/>
+          <w:sz w:val="24"/>
+          <w:szCs w:val="24"/>
+        </w:rPr>
+      </w:pPr>
+      <w:proofErr w:type="spellStart"/>
+      <w:r>
+        <w:rPr>
+          <w:rFonts w:ascii="Times New Roman" w:hAnsi="Times New Roman" w:cs="Times New Roman"/>
+          <w:sz w:val="24"/>
+          <w:szCs w:val="24"/>
+        </w:rPr>
+        <w:t>created_at</w:t>
+      </w:r>
+      <w:proofErr w:type="spellEnd"/>
+      <w:r>
+        <w:rPr>
+          <w:rFonts w:ascii="Times New Roman" w:hAnsi="Times New Roman" w:cs="Times New Roman"/>
+          <w:sz w:val="24"/>
+          <w:szCs w:val="24"/>
+        </w:rPr>
+        <w:t>: a létrehozás dátuma</w:t>
+      </w:r>
+    </w:p>
+    <w:p>
+      <w:pPr>
+        <w:pStyle w:val="Listaszerbekezds"/>
+        <w:numPr>
+          <w:ilvl w:val="0"/>
+          <w:numId w:val="7"/>
+        </w:numPr>
+        <w:rPr>
+          <w:rFonts w:ascii="Times New Roman" w:hAnsi="Times New Roman" w:cs="Times New Roman"/>
+          <w:sz w:val="24"/>
+          <w:szCs w:val="24"/>
+        </w:rPr>
+      </w:pPr>
+      <w:proofErr w:type="spellStart"/>
+      <w:r>
+        <w:rPr>
+          <w:rFonts w:ascii="Times New Roman" w:hAnsi="Times New Roman" w:cs="Times New Roman"/>
+          <w:sz w:val="24"/>
+          <w:szCs w:val="24"/>
+        </w:rPr>
+        <w:t>comments</w:t>
+      </w:r>
+      <w:proofErr w:type="spellEnd"/>
+      <w:r>
+        <w:rPr>
+          <w:rFonts w:ascii="Times New Roman" w:hAnsi="Times New Roman" w:cs="Times New Roman"/>
+          <w:sz w:val="24"/>
+          <w:szCs w:val="24"/>
+        </w:rPr>
+        <w:t xml:space="preserve">: </w:t>
+      </w:r>
+      <w:r>
+        <w:rPr>
+          <w:rFonts w:ascii="Times New Roman" w:hAnsi="Times New Roman" w:cs="Times New Roman"/>
+          <w:sz w:val="24"/>
+          <w:szCs w:val="24"/>
+        </w:rPr>
+        <w:t xml:space="preserve">a felhasználók által létrehozott </w:t>
+      </w:r>
+      <w:r>
+        <w:rPr>
+          <w:rFonts w:ascii="Times New Roman" w:hAnsi="Times New Roman" w:cs="Times New Roman"/>
+          <w:sz w:val="24"/>
+          <w:szCs w:val="24"/>
+        </w:rPr>
+        <w:t>kommenteket</w:t>
+      </w:r>
+      <w:r>
+        <w:rPr>
+          <w:rFonts w:ascii="Times New Roman" w:hAnsi="Times New Roman" w:cs="Times New Roman"/>
+          <w:sz w:val="24"/>
+          <w:szCs w:val="24"/>
+        </w:rPr>
+        <w:t xml:space="preserve"> tartalmazza</w:t>
+      </w:r>
+    </w:p>
+    <w:p>
+      <w:pPr>
+        <w:pStyle w:val="Listaszerbekezds"/>
+        <w:numPr>
+          <w:ilvl w:val="1"/>
+          <w:numId w:val="7"/>
+        </w:numPr>
+        <w:rPr>
+          <w:rFonts w:ascii="Times New Roman" w:hAnsi="Times New Roman" w:cs="Times New Roman"/>
+          <w:sz w:val="24"/>
+          <w:szCs w:val="24"/>
+        </w:rPr>
+      </w:pPr>
+      <w:r>
+        <w:rPr>
+          <w:rFonts w:ascii="Times New Roman" w:hAnsi="Times New Roman" w:cs="Times New Roman"/>
+          <w:sz w:val="24"/>
+          <w:szCs w:val="24"/>
+        </w:rPr>
+        <w:t>ID</w:t>
+      </w:r>
+    </w:p>
+    <w:p>
+      <w:pPr>
+        <w:pStyle w:val="Listaszerbekezds"/>
+        <w:numPr>
+          <w:ilvl w:val="1"/>
+          <w:numId w:val="7"/>
+        </w:numPr>
+        <w:rPr>
+          <w:rFonts w:ascii="Times New Roman" w:hAnsi="Times New Roman" w:cs="Times New Roman"/>
+          <w:sz w:val="24"/>
+          <w:szCs w:val="24"/>
+        </w:rPr>
+      </w:pPr>
+      <w:proofErr w:type="spellStart"/>
+      <w:r>
+        <w:rPr>
+          <w:rFonts w:ascii="Times New Roman" w:hAnsi="Times New Roman" w:cs="Times New Roman"/>
+          <w:sz w:val="24"/>
+          <w:szCs w:val="24"/>
+        </w:rPr>
+        <w:t>post_id</w:t>
+      </w:r>
+      <w:proofErr w:type="spellEnd"/>
+      <w:r>
+        <w:rPr>
+          <w:rFonts w:ascii="Times New Roman" w:hAnsi="Times New Roman" w:cs="Times New Roman"/>
+          <w:sz w:val="24"/>
+          <w:szCs w:val="24"/>
+        </w:rPr>
+        <w:t>: a szülő poszt ID-ja</w:t>
+      </w:r>
+    </w:p>
+    <w:p>
+      <w:pPr>
+        <w:pStyle w:val="Listaszerbekezds"/>
+        <w:numPr>
+          <w:ilvl w:val="1"/>
+          <w:numId w:val="7"/>
+        </w:numPr>
+        <w:rPr>
+          <w:rFonts w:ascii="Times New Roman" w:hAnsi="Times New Roman" w:cs="Times New Roman"/>
+          <w:sz w:val="24"/>
+          <w:szCs w:val="24"/>
+        </w:rPr>
+      </w:pPr>
+      <w:proofErr w:type="spellStart"/>
+      <w:r>
+        <w:rPr>
+          <w:rFonts w:ascii="Times New Roman" w:hAnsi="Times New Roman" w:cs="Times New Roman"/>
+          <w:sz w:val="24"/>
+          <w:szCs w:val="24"/>
+        </w:rPr>
+        <w:t>user_id</w:t>
+      </w:r>
+      <w:proofErr w:type="spellEnd"/>
+      <w:r>
+        <w:rPr>
+          <w:rFonts w:ascii="Times New Roman" w:hAnsi="Times New Roman" w:cs="Times New Roman"/>
+          <w:sz w:val="24"/>
+          <w:szCs w:val="24"/>
+        </w:rPr>
+        <w:t>: a létrehozó felhasználó ID-ja</w:t>
+      </w:r>
+    </w:p>
+    <w:p>
+      <w:pPr>
+        <w:pStyle w:val="Listaszerbekezds"/>
+        <w:numPr>
+          <w:ilvl w:val="1"/>
+          <w:numId w:val="7"/>
+        </w:numPr>
+        <w:rPr>
+          <w:rFonts w:ascii="Times New Roman" w:hAnsi="Times New Roman" w:cs="Times New Roman"/>
+          <w:sz w:val="24"/>
+          <w:szCs w:val="24"/>
+        </w:rPr>
+      </w:pPr>
+      <w:r>
+        <w:rPr>
+          <w:rFonts w:ascii="Times New Roman" w:hAnsi="Times New Roman" w:cs="Times New Roman"/>
+          <w:sz w:val="24"/>
+          <w:szCs w:val="24"/>
+        </w:rPr>
+        <w:t>text: a komment szövege</w:t>
+      </w:r>
+    </w:p>
+    <w:p>
+      <w:pPr>
+        <w:pStyle w:val="Listaszerbekezds"/>
+        <w:numPr>
+          <w:ilvl w:val="1"/>
+          <w:numId w:val="7"/>
+        </w:numPr>
+        <w:rPr>
+          <w:rFonts w:ascii="Times New Roman" w:hAnsi="Times New Roman" w:cs="Times New Roman"/>
+          <w:sz w:val="24"/>
+          <w:szCs w:val="24"/>
+        </w:rPr>
+      </w:pPr>
+      <w:proofErr w:type="spellStart"/>
+      <w:r>
+        <w:rPr>
+          <w:rFonts w:ascii="Times New Roman" w:hAnsi="Times New Roman" w:cs="Times New Roman"/>
+          <w:sz w:val="24"/>
+          <w:szCs w:val="24"/>
+        </w:rPr>
+        <w:t>created_at</w:t>
+      </w:r>
+      <w:proofErr w:type="spellEnd"/>
+      <w:r>
+        <w:rPr>
+          <w:rFonts w:ascii="Times New Roman" w:hAnsi="Times New Roman" w:cs="Times New Roman"/>
+          <w:sz w:val="24"/>
+          <w:szCs w:val="24"/>
+        </w:rPr>
+        <w:t>: a létrehozás dátuma</w:t>
+      </w:r>
+    </w:p>
+    <w:p>
+      <w:pPr>
+        <w:rPr>
+          <w:rFonts w:ascii="Times New Roman" w:hAnsi="Times New Roman" w:cs="Times New Roman"/>
+          <w:sz w:val="24"/>
+          <w:szCs w:val="24"/>
+        </w:rPr>
+      </w:pPr>
+    </w:p>
+    <w:p>
+      <w:pPr>
+        <w:rPr>
+          <w:rFonts w:ascii="Times New Roman" w:hAnsi="Times New Roman" w:cs="Times New Roman"/>
+          <w:sz w:val="24"/>
+          <w:szCs w:val="24"/>
+        </w:rPr>
+      </w:pPr>
       <w:bookmarkStart w:id="0" w:name="_GoBack"/>
       <w:bookmarkEnd w:id="0"/>
       <w:r>
@@ -412,8 +1579,350 @@
           <w:sz w:val="24"/>
           <w:szCs w:val="24"/>
         </w:rPr>
-        <w:t>https://github.com/kecskeszsoltistvan/ForumProjekt.git</w:t>
-      </w:r>
+        <w:t xml:space="preserve">Aztán az API mappában létre kell hozni </w:t>
+      </w:r>
+      <w:proofErr w:type="gramStart"/>
+      <w:r>
+        <w:rPr>
+          <w:rFonts w:ascii="Times New Roman" w:hAnsi="Times New Roman" w:cs="Times New Roman"/>
+          <w:sz w:val="24"/>
+          <w:szCs w:val="24"/>
+        </w:rPr>
+        <w:t>egy .</w:t>
+      </w:r>
+      <w:proofErr w:type="spellStart"/>
+      <w:r>
+        <w:rPr>
+          <w:rFonts w:ascii="Times New Roman" w:hAnsi="Times New Roman" w:cs="Times New Roman"/>
+          <w:sz w:val="24"/>
+          <w:szCs w:val="24"/>
+        </w:rPr>
+        <w:t>env</w:t>
+      </w:r>
+      <w:proofErr w:type="spellEnd"/>
+      <w:proofErr w:type="gramEnd"/>
+      <w:r>
+        <w:rPr>
+          <w:rFonts w:ascii="Times New Roman" w:hAnsi="Times New Roman" w:cs="Times New Roman"/>
+          <w:sz w:val="24"/>
+          <w:szCs w:val="24"/>
+        </w:rPr>
+        <w:t xml:space="preserve"> fájlt, amibe beleírjuk az olyan elemeket, amiket nem akarunk, hogy nyilvánosak legyenek:</w:t>
+      </w:r>
+    </w:p>
+    <w:p>
+      <w:pPr>
+        <w:pStyle w:val="Listaszerbekezds"/>
+        <w:numPr>
+          <w:ilvl w:val="0"/>
+          <w:numId w:val="5"/>
+        </w:numPr>
+        <w:rPr>
+          <w:rStyle w:val="ui-provider"/>
+          <w:rFonts w:ascii="Times New Roman" w:hAnsi="Times New Roman" w:cs="Times New Roman"/>
+          <w:sz w:val="24"/>
+          <w:szCs w:val="24"/>
+        </w:rPr>
+      </w:pPr>
+      <w:r>
+        <w:rPr>
+          <w:rStyle w:val="ui-provider"/>
+        </w:rPr>
+        <w:t>PORT=</w:t>
+      </w:r>
+      <w:r>
+        <w:rPr>
+          <w:rStyle w:val="ui-provider"/>
+        </w:rPr>
+        <w:t xml:space="preserve"> [az </w:t>
+      </w:r>
+      <w:proofErr w:type="gramStart"/>
+      <w:r>
+        <w:rPr>
+          <w:rStyle w:val="ui-provider"/>
+        </w:rPr>
+        <w:t xml:space="preserve">back-end  </w:t>
+      </w:r>
+      <w:proofErr w:type="spellStart"/>
+      <w:r>
+        <w:rPr>
+          <w:rStyle w:val="ui-provider"/>
+        </w:rPr>
+        <w:t>portja</w:t>
+      </w:r>
+      <w:proofErr w:type="spellEnd"/>
+      <w:proofErr w:type="gramEnd"/>
+      <w:r>
+        <w:rPr>
+          <w:rStyle w:val="ui-provider"/>
+        </w:rPr>
+        <w:t>]</w:t>
+      </w:r>
+    </w:p>
+    <w:p>
+      <w:pPr>
+        <w:pStyle w:val="Listaszerbekezds"/>
+        <w:numPr>
+          <w:ilvl w:val="0"/>
+          <w:numId w:val="5"/>
+        </w:numPr>
+        <w:rPr>
+          <w:rStyle w:val="ui-provider"/>
+          <w:rFonts w:ascii="Times New Roman" w:hAnsi="Times New Roman" w:cs="Times New Roman"/>
+          <w:sz w:val="24"/>
+          <w:szCs w:val="24"/>
+        </w:rPr>
+      </w:pPr>
+      <w:r>
+        <w:rPr>
+          <w:rStyle w:val="ui-provider"/>
+        </w:rPr>
+        <w:t>DBHOST=</w:t>
+      </w:r>
+      <w:r>
+        <w:rPr>
+          <w:rStyle w:val="ui-provider"/>
+        </w:rPr>
+        <w:t xml:space="preserve"> [az back-end </w:t>
+      </w:r>
+      <w:proofErr w:type="spellStart"/>
+      <w:r>
+        <w:rPr>
+          <w:rStyle w:val="ui-provider"/>
+        </w:rPr>
+        <w:t>hoszt</w:t>
+      </w:r>
+      <w:proofErr w:type="spellEnd"/>
+      <w:r>
+        <w:rPr>
+          <w:rStyle w:val="ui-provider"/>
+        </w:rPr>
+        <w:t xml:space="preserve"> címe]</w:t>
+      </w:r>
+    </w:p>
+    <w:p>
+      <w:pPr>
+        <w:pStyle w:val="Listaszerbekezds"/>
+        <w:numPr>
+          <w:ilvl w:val="0"/>
+          <w:numId w:val="5"/>
+        </w:numPr>
+        <w:rPr>
+          <w:rStyle w:val="ui-provider"/>
+          <w:rFonts w:ascii="Times New Roman" w:hAnsi="Times New Roman" w:cs="Times New Roman"/>
+          <w:sz w:val="24"/>
+          <w:szCs w:val="24"/>
+        </w:rPr>
+      </w:pPr>
+      <w:r>
+        <w:rPr>
+          <w:rStyle w:val="ui-provider"/>
+        </w:rPr>
+        <w:t>DBUSER=</w:t>
+      </w:r>
+      <w:r>
+        <w:rPr>
+          <w:rStyle w:val="ui-provider"/>
+        </w:rPr>
+        <w:t xml:space="preserve"> [az adatbázis felhasználója]</w:t>
+      </w:r>
+    </w:p>
+    <w:p>
+      <w:pPr>
+        <w:pStyle w:val="Listaszerbekezds"/>
+        <w:numPr>
+          <w:ilvl w:val="0"/>
+          <w:numId w:val="5"/>
+        </w:numPr>
+        <w:rPr>
+          <w:rFonts w:ascii="Times New Roman" w:hAnsi="Times New Roman" w:cs="Times New Roman"/>
+          <w:sz w:val="24"/>
+          <w:szCs w:val="24"/>
+        </w:rPr>
+      </w:pPr>
+      <w:r>
+        <w:rPr>
+          <w:rStyle w:val="ui-provider"/>
+        </w:rPr>
+        <w:t>DBPASS=</w:t>
+      </w:r>
+      <w:r>
+        <w:rPr>
+          <w:rStyle w:val="ui-provider"/>
+        </w:rPr>
+        <w:t xml:space="preserve"> [az adatbázis jelszava, üresen hagyható]</w:t>
+      </w:r>
+    </w:p>
+    <w:p>
+      <w:pPr>
+        <w:pStyle w:val="Listaszerbekezds"/>
+        <w:numPr>
+          <w:ilvl w:val="0"/>
+          <w:numId w:val="5"/>
+        </w:numPr>
+        <w:rPr>
+          <w:rStyle w:val="ui-provider"/>
+          <w:rFonts w:ascii="Times New Roman" w:hAnsi="Times New Roman" w:cs="Times New Roman"/>
+          <w:sz w:val="24"/>
+          <w:szCs w:val="24"/>
+        </w:rPr>
+      </w:pPr>
+      <w:r>
+        <w:rPr>
+          <w:rStyle w:val="ui-provider"/>
+        </w:rPr>
+        <w:t>DBNAME=</w:t>
+      </w:r>
+      <w:r>
+        <w:rPr>
+          <w:rStyle w:val="ui-provider"/>
+        </w:rPr>
+        <w:t xml:space="preserve"> [az adatbázis neve]</w:t>
+      </w:r>
+    </w:p>
+    <w:p>
+      <w:pPr>
+        <w:rPr>
+          <w:rFonts w:ascii="Times New Roman" w:hAnsi="Times New Roman" w:cs="Times New Roman"/>
+          <w:sz w:val="24"/>
+          <w:szCs w:val="24"/>
+        </w:rPr>
+      </w:pPr>
+      <w:r>
+        <w:rPr>
+          <w:rFonts w:ascii="Times New Roman" w:hAnsi="Times New Roman" w:cs="Times New Roman"/>
+          <w:sz w:val="24"/>
+          <w:szCs w:val="24"/>
+        </w:rPr>
+        <w:t>Ez után megnyitjuk az API mappát terminálban és beírjuk az alábbi parancsokat:</w:t>
+      </w:r>
+    </w:p>
+    <w:p>
+      <w:pPr>
+        <w:pStyle w:val="Listaszerbekezds"/>
+        <w:numPr>
+          <w:ilvl w:val="0"/>
+          <w:numId w:val="6"/>
+        </w:numPr>
+        <w:rPr>
+          <w:rFonts w:ascii="Times New Roman" w:hAnsi="Times New Roman" w:cs="Times New Roman"/>
+          <w:sz w:val="24"/>
+          <w:szCs w:val="24"/>
+        </w:rPr>
+      </w:pPr>
+      <w:proofErr w:type="spellStart"/>
+      <w:r>
+        <w:rPr>
+          <w:rFonts w:ascii="Times New Roman" w:hAnsi="Times New Roman" w:cs="Times New Roman"/>
+          <w:sz w:val="24"/>
+          <w:szCs w:val="24"/>
+        </w:rPr>
+        <w:t>npm</w:t>
+      </w:r>
+      <w:proofErr w:type="spellEnd"/>
+      <w:r>
+        <w:rPr>
+          <w:rFonts w:ascii="Times New Roman" w:hAnsi="Times New Roman" w:cs="Times New Roman"/>
+          <w:sz w:val="24"/>
+          <w:szCs w:val="24"/>
+        </w:rPr>
+        <w:t xml:space="preserve"> i (letelepíti a </w:t>
+      </w:r>
+      <w:proofErr w:type="spellStart"/>
+      <w:r>
+        <w:rPr>
+          <w:rFonts w:ascii="Times New Roman" w:hAnsi="Times New Roman" w:cs="Times New Roman"/>
+          <w:sz w:val="24"/>
+          <w:szCs w:val="24"/>
+        </w:rPr>
+        <w:t>node</w:t>
+      </w:r>
+      <w:proofErr w:type="spellEnd"/>
+      <w:r>
+        <w:rPr>
+          <w:rFonts w:ascii="Times New Roman" w:hAnsi="Times New Roman" w:cs="Times New Roman"/>
+          <w:sz w:val="24"/>
+          <w:szCs w:val="24"/>
+        </w:rPr>
+        <w:t xml:space="preserve"> függőségeket)</w:t>
+      </w:r>
+    </w:p>
+    <w:p>
+      <w:pPr>
+        <w:pStyle w:val="Listaszerbekezds"/>
+        <w:numPr>
+          <w:ilvl w:val="0"/>
+          <w:numId w:val="6"/>
+        </w:numPr>
+        <w:rPr>
+          <w:rFonts w:ascii="Times New Roman" w:hAnsi="Times New Roman" w:cs="Times New Roman"/>
+          <w:sz w:val="24"/>
+          <w:szCs w:val="24"/>
+        </w:rPr>
+      </w:pPr>
+      <w:proofErr w:type="spellStart"/>
+      <w:r>
+        <w:rPr>
+          <w:rFonts w:ascii="Times New Roman" w:hAnsi="Times New Roman" w:cs="Times New Roman"/>
+          <w:sz w:val="24"/>
+          <w:szCs w:val="24"/>
+        </w:rPr>
+        <w:t>npm</w:t>
+      </w:r>
+      <w:proofErr w:type="spellEnd"/>
+      <w:r>
+        <w:rPr>
+          <w:rFonts w:ascii="Times New Roman" w:hAnsi="Times New Roman" w:cs="Times New Roman"/>
+          <w:sz w:val="24"/>
+          <w:szCs w:val="24"/>
+        </w:rPr>
+        <w:t xml:space="preserve"> </w:t>
+      </w:r>
+      <w:proofErr w:type="spellStart"/>
+      <w:r>
+        <w:rPr>
+          <w:rFonts w:ascii="Times New Roman" w:hAnsi="Times New Roman" w:cs="Times New Roman"/>
+          <w:sz w:val="24"/>
+          <w:szCs w:val="24"/>
+        </w:rPr>
+        <w:t>run</w:t>
+      </w:r>
+      <w:proofErr w:type="spellEnd"/>
+      <w:r>
+        <w:rPr>
+          <w:rFonts w:ascii="Times New Roman" w:hAnsi="Times New Roman" w:cs="Times New Roman"/>
+          <w:sz w:val="24"/>
+          <w:szCs w:val="24"/>
+        </w:rPr>
+        <w:t xml:space="preserve"> </w:t>
+      </w:r>
+      <w:proofErr w:type="spellStart"/>
+      <w:r>
+        <w:rPr>
+          <w:rFonts w:ascii="Times New Roman" w:hAnsi="Times New Roman" w:cs="Times New Roman"/>
+          <w:sz w:val="24"/>
+          <w:szCs w:val="24"/>
+        </w:rPr>
+        <w:t>dev</w:t>
+      </w:r>
+      <w:proofErr w:type="spellEnd"/>
+      <w:r>
+        <w:rPr>
+          <w:rFonts w:ascii="Times New Roman" w:hAnsi="Times New Roman" w:cs="Times New Roman"/>
+          <w:sz w:val="24"/>
+          <w:szCs w:val="24"/>
+        </w:rPr>
+        <w:t xml:space="preserve"> (elindítja a back-endet fejlesztői módban)</w:t>
+      </w:r>
+    </w:p>
+    <w:p>
+      <w:pPr>
+        <w:rPr>
+          <w:rFonts w:ascii="Times New Roman" w:hAnsi="Times New Roman" w:cs="Times New Roman"/>
+          <w:sz w:val="24"/>
+          <w:szCs w:val="24"/>
+        </w:rPr>
+      </w:pPr>
     </w:p>
     <w:p>
       <w:pPr>
@@ -450,7 +1959,7 @@
                     </pic:cNvPicPr>
                   </pic:nvPicPr>
                   <pic:blipFill>
-                    <a:blip r:embed="rId5">
+                    <a:blip r:embed="rId7">
                       <a:extLst>
                         <a:ext uri="{28A0092B-C50C-407E-A947-70E740481C1C}">
                           <a14:useLocalDpi xmlns:a14="http://schemas.microsoft.com/office/drawing/2010/main" val="0"/>
@@ -495,6 +2004,232 @@
 <file path=word/numbering.xml><?xml version="1.0" encoding="utf-8"?>
 <w:numbering xmlns:wpc="http://schemas.microsoft.com/office/word/2010/wordprocessingCanvas" xmlns:cx="http://schemas.microsoft.com/office/drawing/2014/chartex" xmlns:cx1="http://schemas.microsoft.com/office/drawing/2015/9/8/chartex" xmlns:mc="http://schemas.openxmlformats.org/markup-compatibility/2006" xmlns:o="urn:schemas-microsoft-com:office:office" xmlns:r="http://schemas.openxmlformats.org/officeDocument/2006/relationships" xmlns:m="http://schemas.openxmlformats.org/officeDocument/2006/math" xmlns:v="urn:schemas-microsoft-com:vml" xmlns:wp14="http://schemas.microsoft.com/office/word/2010/wordprocessingDrawing" xmlns:wp="http://schemas.openxmlformats.org/drawingml/2006/wordprocessingDrawing" xmlns:w10="urn:schemas-microsoft-com:office:word" xmlns:w="http://schemas.openxmlformats.org/wordprocessingml/2006/main" xmlns:w14="http://schemas.microsoft.com/office/word/2010/wordml" xmlns:w15="http://schemas.microsoft.com/office/word/2012/wordml" xmlns:w16se="http://schemas.microsoft.com/office/word/2015/wordml/symex" xmlns:wpg="http://schemas.microsoft.com/office/word/2010/wordprocessingGroup" xmlns:wpi="http://schemas.microsoft.com/office/word/2010/wordprocessingInk" xmlns:wne="http://schemas.microsoft.com/office/word/2006/wordml" xmlns:wps="http://schemas.microsoft.com/office/word/2010/wordprocessingShape" mc:Ignorable="w14 w15 w16se wp14">
   <w:abstractNum w:abstractNumId="0" w15:restartNumberingAfterBreak="0">
+    <w:nsid w:val="02D01515"/>
+    <w:multiLevelType w:val="hybridMultilevel"/>
+    <w:tmpl w:val="025E217C"/>
+    <w:lvl w:ilvl="0" w:tplc="040E0001">
+      <w:start w:val="1"/>
+      <w:numFmt w:val="bullet"/>
+      <w:lvlText w:val=""/>
+      <w:lvlJc w:val="left"/>
+      <w:pPr>
+        <w:ind w:left="720" w:hanging="360"/>
+      </w:pPr>
+      <w:rPr>
+        <w:rFonts w:ascii="Symbol" w:hAnsi="Symbol" w:hint="default"/>
+      </w:rPr>
+    </w:lvl>
+    <w:lvl w:ilvl="1" w:tplc="040E0003" w:tentative="1">
+      <w:start w:val="1"/>
+      <w:numFmt w:val="bullet"/>
+      <w:lvlText w:val="o"/>
+      <w:lvlJc w:val="left"/>
+      <w:pPr>
+        <w:ind w:left="1440" w:hanging="360"/>
+      </w:pPr>
+      <w:rPr>
+        <w:rFonts w:ascii="Courier New" w:hAnsi="Courier New" w:cs="Courier New" w:hint="default"/>
+      </w:rPr>
+    </w:lvl>
+    <w:lvl w:ilvl="2" w:tplc="040E0005" w:tentative="1">
+      <w:start w:val="1"/>
+      <w:numFmt w:val="bullet"/>
+      <w:lvlText w:val=""/>
+      <w:lvlJc w:val="left"/>
+      <w:pPr>
+        <w:ind w:left="2160" w:hanging="360"/>
+      </w:pPr>
+      <w:rPr>
+        <w:rFonts w:ascii="Wingdings" w:hAnsi="Wingdings" w:hint="default"/>
+      </w:rPr>
+    </w:lvl>
+    <w:lvl w:ilvl="3" w:tplc="040E0001" w:tentative="1">
+      <w:start w:val="1"/>
+      <w:numFmt w:val="bullet"/>
+      <w:lvlText w:val=""/>
+      <w:lvlJc w:val="left"/>
+      <w:pPr>
+        <w:ind w:left="2880" w:hanging="360"/>
+      </w:pPr>
+      <w:rPr>
+        <w:rFonts w:ascii="Symbol" w:hAnsi="Symbol" w:hint="default"/>
+      </w:rPr>
+    </w:lvl>
+    <w:lvl w:ilvl="4" w:tplc="040E0003" w:tentative="1">
+      <w:start w:val="1"/>
+      <w:numFmt w:val="bullet"/>
+      <w:lvlText w:val="o"/>
+      <w:lvlJc w:val="left"/>
+      <w:pPr>
+        <w:ind w:left="3600" w:hanging="360"/>
+      </w:pPr>
+      <w:rPr>
+        <w:rFonts w:ascii="Courier New" w:hAnsi="Courier New" w:cs="Courier New" w:hint="default"/>
+      </w:rPr>
+    </w:lvl>
+    <w:lvl w:ilvl="5" w:tplc="040E0005" w:tentative="1">
+      <w:start w:val="1"/>
+      <w:numFmt w:val="bullet"/>
+      <w:lvlText w:val=""/>
+      <w:lvlJc w:val="left"/>
+      <w:pPr>
+        <w:ind w:left="4320" w:hanging="360"/>
+      </w:pPr>
+      <w:rPr>
+        <w:rFonts w:ascii="Wingdings" w:hAnsi="Wingdings" w:hint="default"/>
+      </w:rPr>
+    </w:lvl>
+    <w:lvl w:ilvl="6" w:tplc="040E0001" w:tentative="1">
+      <w:start w:val="1"/>
+      <w:numFmt w:val="bullet"/>
+      <w:lvlText w:val=""/>
+      <w:lvlJc w:val="left"/>
+      <w:pPr>
+        <w:ind w:left="5040" w:hanging="360"/>
+      </w:pPr>
+      <w:rPr>
+        <w:rFonts w:ascii="Symbol" w:hAnsi="Symbol" w:hint="default"/>
+      </w:rPr>
+    </w:lvl>
+    <w:lvl w:ilvl="7" w:tplc="040E0003" w:tentative="1">
+      <w:start w:val="1"/>
+      <w:numFmt w:val="bullet"/>
+      <w:lvlText w:val="o"/>
+      <w:lvlJc w:val="left"/>
+      <w:pPr>
+        <w:ind w:left="5760" w:hanging="360"/>
+      </w:pPr>
+      <w:rPr>
+        <w:rFonts w:ascii="Courier New" w:hAnsi="Courier New" w:cs="Courier New" w:hint="default"/>
+      </w:rPr>
+    </w:lvl>
+    <w:lvl w:ilvl="8" w:tplc="040E0005" w:tentative="1">
+      <w:start w:val="1"/>
+      <w:numFmt w:val="bullet"/>
+      <w:lvlText w:val=""/>
+      <w:lvlJc w:val="left"/>
+      <w:pPr>
+        <w:ind w:left="6480" w:hanging="360"/>
+      </w:pPr>
+      <w:rPr>
+        <w:rFonts w:ascii="Wingdings" w:hAnsi="Wingdings" w:hint="default"/>
+      </w:rPr>
+    </w:lvl>
+  </w:abstractNum>
+  <w:abstractNum w:abstractNumId="1" w15:restartNumberingAfterBreak="0">
+    <w:nsid w:val="1658695C"/>
+    <w:multiLevelType w:val="hybridMultilevel"/>
+    <w:tmpl w:val="835E220C"/>
+    <w:lvl w:ilvl="0" w:tplc="040E0001">
+      <w:start w:val="1"/>
+      <w:numFmt w:val="bullet"/>
+      <w:lvlText w:val=""/>
+      <w:lvlJc w:val="left"/>
+      <w:pPr>
+        <w:ind w:left="720" w:hanging="360"/>
+      </w:pPr>
+      <w:rPr>
+        <w:rFonts w:ascii="Symbol" w:hAnsi="Symbol" w:hint="default"/>
+      </w:rPr>
+    </w:lvl>
+    <w:lvl w:ilvl="1" w:tplc="040E0003" w:tentative="1">
+      <w:start w:val="1"/>
+      <w:numFmt w:val="bullet"/>
+      <w:lvlText w:val="o"/>
+      <w:lvlJc w:val="left"/>
+      <w:pPr>
+        <w:ind w:left="1440" w:hanging="360"/>
+      </w:pPr>
+      <w:rPr>
+        <w:rFonts w:ascii="Courier New" w:hAnsi="Courier New" w:cs="Courier New" w:hint="default"/>
+      </w:rPr>
+    </w:lvl>
+    <w:lvl w:ilvl="2" w:tplc="040E0005" w:tentative="1">
+      <w:start w:val="1"/>
+      <w:numFmt w:val="bullet"/>
+      <w:lvlText w:val=""/>
+      <w:lvlJc w:val="left"/>
+      <w:pPr>
+        <w:ind w:left="2160" w:hanging="360"/>
+      </w:pPr>
+      <w:rPr>
+        <w:rFonts w:ascii="Wingdings" w:hAnsi="Wingdings" w:hint="default"/>
+      </w:rPr>
+    </w:lvl>
+    <w:lvl w:ilvl="3" w:tplc="040E0001" w:tentative="1">
+      <w:start w:val="1"/>
+      <w:numFmt w:val="bullet"/>
+      <w:lvlText w:val=""/>
+      <w:lvlJc w:val="left"/>
+      <w:pPr>
+        <w:ind w:left="2880" w:hanging="360"/>
+      </w:pPr>
+      <w:rPr>
+        <w:rFonts w:ascii="Symbol" w:hAnsi="Symbol" w:hint="default"/>
+      </w:rPr>
+    </w:lvl>
+    <w:lvl w:ilvl="4" w:tplc="040E0003" w:tentative="1">
+      <w:start w:val="1"/>
+      <w:numFmt w:val="bullet"/>
+      <w:lvlText w:val="o"/>
+      <w:lvlJc w:val="left"/>
+      <w:pPr>
+        <w:ind w:left="3600" w:hanging="360"/>
+      </w:pPr>
+      <w:rPr>
+        <w:rFonts w:ascii="Courier New" w:hAnsi="Courier New" w:cs="Courier New" w:hint="default"/>
+      </w:rPr>
+    </w:lvl>
+    <w:lvl w:ilvl="5" w:tplc="040E0005" w:tentative="1">
+      <w:start w:val="1"/>
+      <w:numFmt w:val="bullet"/>
+      <w:lvlText w:val=""/>
+      <w:lvlJc w:val="left"/>
+      <w:pPr>
+        <w:ind w:left="4320" w:hanging="360"/>
+      </w:pPr>
+      <w:rPr>
+        <w:rFonts w:ascii="Wingdings" w:hAnsi="Wingdings" w:hint="default"/>
+      </w:rPr>
+    </w:lvl>
+    <w:lvl w:ilvl="6" w:tplc="040E0001" w:tentative="1">
+      <w:start w:val="1"/>
+      <w:numFmt w:val="bullet"/>
+      <w:lvlText w:val=""/>
+      <w:lvlJc w:val="left"/>
+      <w:pPr>
+        <w:ind w:left="5040" w:hanging="360"/>
+      </w:pPr>
+      <w:rPr>
+        <w:rFonts w:ascii="Symbol" w:hAnsi="Symbol" w:hint="default"/>
+      </w:rPr>
+    </w:lvl>
+    <w:lvl w:ilvl="7" w:tplc="040E0003" w:tentative="1">
+      <w:start w:val="1"/>
+      <w:numFmt w:val="bullet"/>
+      <w:lvlText w:val="o"/>
+      <w:lvlJc w:val="left"/>
+      <w:pPr>
+        <w:ind w:left="5760" w:hanging="360"/>
+      </w:pPr>
+      <w:rPr>
+        <w:rFonts w:ascii="Courier New" w:hAnsi="Courier New" w:cs="Courier New" w:hint="default"/>
+      </w:rPr>
+    </w:lvl>
+    <w:lvl w:ilvl="8" w:tplc="040E0005" w:tentative="1">
+      <w:start w:val="1"/>
+      <w:numFmt w:val="bullet"/>
+      <w:lvlText w:val=""/>
+      <w:lvlJc w:val="left"/>
+      <w:pPr>
+        <w:ind w:left="6480" w:hanging="360"/>
+      </w:pPr>
+      <w:rPr>
+        <w:rFonts w:ascii="Wingdings" w:hAnsi="Wingdings" w:hint="default"/>
+      </w:rPr>
+    </w:lvl>
+  </w:abstractNum>
+  <w:abstractNum w:abstractNumId="2" w15:restartNumberingAfterBreak="0">
     <w:nsid w:val="1ED17B10"/>
     <w:multiLevelType w:val="hybridMultilevel"/>
     <w:tmpl w:val="C4BAA3F2"/>
@@ -607,7 +2342,233 @@
       </w:rPr>
     </w:lvl>
   </w:abstractNum>
-  <w:abstractNum w:abstractNumId="1" w15:restartNumberingAfterBreak="0">
+  <w:abstractNum w:abstractNumId="3" w15:restartNumberingAfterBreak="0">
+    <w:nsid w:val="2CEA49E6"/>
+    <w:multiLevelType w:val="hybridMultilevel"/>
+    <w:tmpl w:val="8946D1DA"/>
+    <w:lvl w:ilvl="0" w:tplc="040E0001">
+      <w:start w:val="1"/>
+      <w:numFmt w:val="bullet"/>
+      <w:lvlText w:val=""/>
+      <w:lvlJc w:val="left"/>
+      <w:pPr>
+        <w:ind w:left="720" w:hanging="360"/>
+      </w:pPr>
+      <w:rPr>
+        <w:rFonts w:ascii="Symbol" w:hAnsi="Symbol" w:hint="default"/>
+      </w:rPr>
+    </w:lvl>
+    <w:lvl w:ilvl="1" w:tplc="040E0003" w:tentative="1">
+      <w:start w:val="1"/>
+      <w:numFmt w:val="bullet"/>
+      <w:lvlText w:val="o"/>
+      <w:lvlJc w:val="left"/>
+      <w:pPr>
+        <w:ind w:left="1440" w:hanging="360"/>
+      </w:pPr>
+      <w:rPr>
+        <w:rFonts w:ascii="Courier New" w:hAnsi="Courier New" w:cs="Courier New" w:hint="default"/>
+      </w:rPr>
+    </w:lvl>
+    <w:lvl w:ilvl="2" w:tplc="040E0005" w:tentative="1">
+      <w:start w:val="1"/>
+      <w:numFmt w:val="bullet"/>
+      <w:lvlText w:val=""/>
+      <w:lvlJc w:val="left"/>
+      <w:pPr>
+        <w:ind w:left="2160" w:hanging="360"/>
+      </w:pPr>
+      <w:rPr>
+        <w:rFonts w:ascii="Wingdings" w:hAnsi="Wingdings" w:hint="default"/>
+      </w:rPr>
+    </w:lvl>
+    <w:lvl w:ilvl="3" w:tplc="040E0001" w:tentative="1">
+      <w:start w:val="1"/>
+      <w:numFmt w:val="bullet"/>
+      <w:lvlText w:val=""/>
+      <w:lvlJc w:val="left"/>
+      <w:pPr>
+        <w:ind w:left="2880" w:hanging="360"/>
+      </w:pPr>
+      <w:rPr>
+        <w:rFonts w:ascii="Symbol" w:hAnsi="Symbol" w:hint="default"/>
+      </w:rPr>
+    </w:lvl>
+    <w:lvl w:ilvl="4" w:tplc="040E0003" w:tentative="1">
+      <w:start w:val="1"/>
+      <w:numFmt w:val="bullet"/>
+      <w:lvlText w:val="o"/>
+      <w:lvlJc w:val="left"/>
+      <w:pPr>
+        <w:ind w:left="3600" w:hanging="360"/>
+      </w:pPr>
+      <w:rPr>
+        <w:rFonts w:ascii="Courier New" w:hAnsi="Courier New" w:cs="Courier New" w:hint="default"/>
+      </w:rPr>
+    </w:lvl>
+    <w:lvl w:ilvl="5" w:tplc="040E0005" w:tentative="1">
+      <w:start w:val="1"/>
+      <w:numFmt w:val="bullet"/>
+      <w:lvlText w:val=""/>
+      <w:lvlJc w:val="left"/>
+      <w:pPr>
+        <w:ind w:left="4320" w:hanging="360"/>
+      </w:pPr>
+      <w:rPr>
+        <w:rFonts w:ascii="Wingdings" w:hAnsi="Wingdings" w:hint="default"/>
+      </w:rPr>
+    </w:lvl>
+    <w:lvl w:ilvl="6" w:tplc="040E0001" w:tentative="1">
+      <w:start w:val="1"/>
+      <w:numFmt w:val="bullet"/>
+      <w:lvlText w:val=""/>
+      <w:lvlJc w:val="left"/>
+      <w:pPr>
+        <w:ind w:left="5040" w:hanging="360"/>
+      </w:pPr>
+      <w:rPr>
+        <w:rFonts w:ascii="Symbol" w:hAnsi="Symbol" w:hint="default"/>
+      </w:rPr>
+    </w:lvl>
+    <w:lvl w:ilvl="7" w:tplc="040E0003" w:tentative="1">
+      <w:start w:val="1"/>
+      <w:numFmt w:val="bullet"/>
+      <w:lvlText w:val="o"/>
+      <w:lvlJc w:val="left"/>
+      <w:pPr>
+        <w:ind w:left="5760" w:hanging="360"/>
+      </w:pPr>
+      <w:rPr>
+        <w:rFonts w:ascii="Courier New" w:hAnsi="Courier New" w:cs="Courier New" w:hint="default"/>
+      </w:rPr>
+    </w:lvl>
+    <w:lvl w:ilvl="8" w:tplc="040E0005" w:tentative="1">
+      <w:start w:val="1"/>
+      <w:numFmt w:val="bullet"/>
+      <w:lvlText w:val=""/>
+      <w:lvlJc w:val="left"/>
+      <w:pPr>
+        <w:ind w:left="6480" w:hanging="360"/>
+      </w:pPr>
+      <w:rPr>
+        <w:rFonts w:ascii="Wingdings" w:hAnsi="Wingdings" w:hint="default"/>
+      </w:rPr>
+    </w:lvl>
+  </w:abstractNum>
+  <w:abstractNum w:abstractNumId="4" w15:restartNumberingAfterBreak="0">
+    <w:nsid w:val="416D2788"/>
+    <w:multiLevelType w:val="hybridMultilevel"/>
+    <w:tmpl w:val="55A05AAC"/>
+    <w:lvl w:ilvl="0" w:tplc="040E0001">
+      <w:start w:val="1"/>
+      <w:numFmt w:val="bullet"/>
+      <w:lvlText w:val=""/>
+      <w:lvlJc w:val="left"/>
+      <w:pPr>
+        <w:ind w:left="720" w:hanging="360"/>
+      </w:pPr>
+      <w:rPr>
+        <w:rFonts w:ascii="Symbol" w:hAnsi="Symbol" w:hint="default"/>
+      </w:rPr>
+    </w:lvl>
+    <w:lvl w:ilvl="1" w:tplc="040E0003">
+      <w:start w:val="1"/>
+      <w:numFmt w:val="bullet"/>
+      <w:lvlText w:val="o"/>
+      <w:lvlJc w:val="left"/>
+      <w:pPr>
+        <w:ind w:left="1440" w:hanging="360"/>
+      </w:pPr>
+      <w:rPr>
+        <w:rFonts w:ascii="Courier New" w:hAnsi="Courier New" w:cs="Courier New" w:hint="default"/>
+      </w:rPr>
+    </w:lvl>
+    <w:lvl w:ilvl="2" w:tplc="040E0005" w:tentative="1">
+      <w:start w:val="1"/>
+      <w:numFmt w:val="bullet"/>
+      <w:lvlText w:val=""/>
+      <w:lvlJc w:val="left"/>
+      <w:pPr>
+        <w:ind w:left="2160" w:hanging="360"/>
+      </w:pPr>
+      <w:rPr>
+        <w:rFonts w:ascii="Wingdings" w:hAnsi="Wingdings" w:hint="default"/>
+      </w:rPr>
+    </w:lvl>
+    <w:lvl w:ilvl="3" w:tplc="040E0001" w:tentative="1">
+      <w:start w:val="1"/>
+      <w:numFmt w:val="bullet"/>
+      <w:lvlText w:val=""/>
+      <w:lvlJc w:val="left"/>
+      <w:pPr>
+        <w:ind w:left="2880" w:hanging="360"/>
+      </w:pPr>
+      <w:rPr>
+        <w:rFonts w:ascii="Symbol" w:hAnsi="Symbol" w:hint="default"/>
+      </w:rPr>
+    </w:lvl>
+    <w:lvl w:ilvl="4" w:tplc="040E0003" w:tentative="1">
+      <w:start w:val="1"/>
+      <w:numFmt w:val="bullet"/>
+      <w:lvlText w:val="o"/>
+      <w:lvlJc w:val="left"/>
+      <w:pPr>
+        <w:ind w:left="3600" w:hanging="360"/>
+      </w:pPr>
+      <w:rPr>
+        <w:rFonts w:ascii="Courier New" w:hAnsi="Courier New" w:cs="Courier New" w:hint="default"/>
+      </w:rPr>
+    </w:lvl>
+    <w:lvl w:ilvl="5" w:tplc="040E0005" w:tentative="1">
+      <w:start w:val="1"/>
+      <w:numFmt w:val="bullet"/>
+      <w:lvlText w:val=""/>
+      <w:lvlJc w:val="left"/>
+      <w:pPr>
+        <w:ind w:left="4320" w:hanging="360"/>
+      </w:pPr>
+      <w:rPr>
+        <w:rFonts w:ascii="Wingdings" w:hAnsi="Wingdings" w:hint="default"/>
+      </w:rPr>
+    </w:lvl>
+    <w:lvl w:ilvl="6" w:tplc="040E0001" w:tentative="1">
+      <w:start w:val="1"/>
+      <w:numFmt w:val="bullet"/>
+      <w:lvlText w:val=""/>
+      <w:lvlJc w:val="left"/>
+      <w:pPr>
+        <w:ind w:left="5040" w:hanging="360"/>
+      </w:pPr>
+      <w:rPr>
+        <w:rFonts w:ascii="Symbol" w:hAnsi="Symbol" w:hint="default"/>
+      </w:rPr>
+    </w:lvl>
+    <w:lvl w:ilvl="7" w:tplc="040E0003" w:tentative="1">
+      <w:start w:val="1"/>
+      <w:numFmt w:val="bullet"/>
+      <w:lvlText w:val="o"/>
+      <w:lvlJc w:val="left"/>
+      <w:pPr>
+        <w:ind w:left="5760" w:hanging="360"/>
+      </w:pPr>
+      <w:rPr>
+        <w:rFonts w:ascii="Courier New" w:hAnsi="Courier New" w:cs="Courier New" w:hint="default"/>
+      </w:rPr>
+    </w:lvl>
+    <w:lvl w:ilvl="8" w:tplc="040E0005" w:tentative="1">
+      <w:start w:val="1"/>
+      <w:numFmt w:val="bullet"/>
+      <w:lvlText w:val=""/>
+      <w:lvlJc w:val="left"/>
+      <w:pPr>
+        <w:ind w:left="6480" w:hanging="360"/>
+      </w:pPr>
+      <w:rPr>
+        <w:rFonts w:ascii="Wingdings" w:hAnsi="Wingdings" w:hint="default"/>
+      </w:rPr>
+    </w:lvl>
+  </w:abstractNum>
+  <w:abstractNum w:abstractNumId="5" w15:restartNumberingAfterBreak="0">
     <w:nsid w:val="605D1E42"/>
     <w:multiLevelType w:val="hybridMultilevel"/>
     <w:tmpl w:val="FB16FE60"/>
@@ -623,7 +2584,7 @@
         <w:rFonts w:ascii="Symbol" w:hAnsi="Symbol" w:hint="default"/>
       </w:rPr>
     </w:lvl>
-    <w:lvl w:ilvl="1" w:tplc="040E0003" w:tentative="1">
+    <w:lvl w:ilvl="1" w:tplc="040E0003">
       <w:start w:val="1"/>
       <w:numFmt w:val="bullet"/>
       <w:lvlText w:val="o"/>
@@ -720,7 +2681,7 @@
       </w:rPr>
     </w:lvl>
   </w:abstractNum>
-  <w:abstractNum w:abstractNumId="2" w15:restartNumberingAfterBreak="0">
+  <w:abstractNum w:abstractNumId="6" w15:restartNumberingAfterBreak="0">
     <w:nsid w:val="65AD78EF"/>
     <w:multiLevelType w:val="hybridMultilevel"/>
     <w:tmpl w:val="97228846"/>
@@ -834,13 +2795,25 @@
     </w:lvl>
   </w:abstractNum>
   <w:num w:numId="1">
+    <w:abstractNumId w:val="2"/>
+  </w:num>
+  <w:num w:numId="2">
+    <w:abstractNumId w:val="6"/>
+  </w:num>
+  <w:num w:numId="3">
+    <w:abstractNumId w:val="5"/>
+  </w:num>
+  <w:num w:numId="4">
     <w:abstractNumId w:val="0"/>
   </w:num>
-  <w:num w:numId="2">
-    <w:abstractNumId w:val="2"/>
+  <w:num w:numId="5">
+    <w:abstractNumId w:val="3"/>
   </w:num>
-  <w:num w:numId="3">
+  <w:num w:numId="6">
     <w:abstractNumId w:val="1"/>
+  </w:num>
+  <w:num w:numId="7">
+    <w:abstractNumId w:val="4"/>
   </w:num>
 </w:numbering>
 </file>
@@ -1277,6 +3250,22 @@
       <w:contextualSpacing/>
     </w:pPr>
   </w:style>
+  <w:style w:type="character" w:styleId="Hiperhivatkozs">
+    <w:name w:val="Hyperlink"/>
+    <w:basedOn w:val="Bekezdsalapbettpusa"/>
+    <w:uiPriority w:val="99"/>
+    <w:unhideWhenUsed/>
+    <w:rsid w:val="00391D75"/>
+    <w:rPr>
+      <w:color w:val="0563C1" w:themeColor="hyperlink"/>
+      <w:u w:val="single"/>
+    </w:rPr>
+  </w:style>
+  <w:style w:type="character" w:customStyle="1" w:styleId="ui-provider">
+    <w:name w:val="ui-provider"/>
+    <w:basedOn w:val="Bekezdsalapbettpusa"/>
+    <w:rsid w:val="00391D75"/>
+  </w:style>
 </w:styles>
 </file>
 

</xml_diff>